<commit_message>
Aggiunto UseCase09 alla documentazione di Test
Sono stati aggiunte nei due file per la documentazione di test le informazioni relative ai test del caso d'uso 09
</commit_message>
<xml_diff>
--- a/Documentazione/Test/TestExecutionReport.docx
+++ b/Documentazione/Test/TestExecutionReport.docx
@@ -529,7 +529,39 @@
                                 <w:color w:val="000000"/>
                                 <w:sz w:val="24"/>
                               </w:rPr>
-                              <w:t>PROGETTISTI: Luciano Corvino,                   Cristian Carotenuto, Vito Francesco Maistrini, Giovanni De Caro, Gabriele Milone, Carlo Antonio Caserta, Nicola Luciano, Giovanni Esposito, Maria Chiara Gregorio,  Riccardo Di Girolamo</w:t>
+                              <w:t xml:space="preserve">PROGETTISTI: Luciano </w:t>
+                            </w:r>
+                            <w:proofErr w:type="gramStart"/>
+                            <w:r>
+                              <w:rPr>
+                                <w:color w:val="000000"/>
+                                <w:sz w:val="24"/>
+                              </w:rPr>
+                              <w:t xml:space="preserve">Corvino,   </w:t>
+                            </w:r>
+                            <w:proofErr w:type="gramEnd"/>
+                            <w:r>
+                              <w:rPr>
+                                <w:color w:val="000000"/>
+                                <w:sz w:val="24"/>
+                              </w:rPr>
+                              <w:t xml:space="preserve">                Cristian Carotenuto, Vito Francesco Maistrini, Giovanni De Caro, Gabriele Milone, Carlo Antonio Caserta, Nicola Luciano, Giovanni Esposito, Maria Chiara </w:t>
+                            </w:r>
+                            <w:proofErr w:type="gramStart"/>
+                            <w:r>
+                              <w:rPr>
+                                <w:color w:val="000000"/>
+                                <w:sz w:val="24"/>
+                              </w:rPr>
+                              <w:t>Gregorio,  Riccardo</w:t>
+                            </w:r>
+                            <w:proofErr w:type="gramEnd"/>
+                            <w:r>
+                              <w:rPr>
+                                <w:color w:val="000000"/>
+                                <w:sz w:val="24"/>
+                              </w:rPr>
+                              <w:t xml:space="preserve"> Di Girolamo</w:t>
                             </w:r>
                           </w:p>
                         </w:txbxContent>
@@ -5235,6 +5267,1092 @@
                 <w:szCs w:val="28"/>
               </w:rPr>
               <w:t>Maria Chiara Gregorio</w:t>
+            </w:r>
+          </w:p>
+        </w:tc>
+        <w:tc>
+          <w:tcPr>
+            <w:tcW w:w="2595" w:type="dxa"/>
+            <w:tcBorders>
+              <w:top w:val="single" w:sz="8" w:space="0" w:color="000000"/>
+              <w:left w:val="single" w:sz="8" w:space="0" w:color="000000"/>
+              <w:bottom w:val="single" w:sz="8" w:space="0" w:color="000000"/>
+              <w:right w:val="single" w:sz="8" w:space="0" w:color="000000"/>
+            </w:tcBorders>
+          </w:tcPr>
+          <w:p>
+            <w:pPr>
+              <w:pStyle w:val="normal1"/>
+              <w:widowControl w:val="0"/>
+              <w:jc w:val="center"/>
+              <w:rPr>
+                <w:sz w:val="28"/>
+                <w:szCs w:val="28"/>
+              </w:rPr>
+            </w:pPr>
+            <w:r>
+              <w:rPr>
+                <w:sz w:val="28"/>
+                <w:szCs w:val="28"/>
+              </w:rPr>
+              <w:t>N/A</w:t>
+            </w:r>
+          </w:p>
+        </w:tc>
+      </w:tr>
+      <w:tr>
+        <w:trPr>
+          <w:jc w:val="center"/>
+        </w:trPr>
+        <w:tc>
+          <w:tcPr>
+            <w:tcW w:w="1498" w:type="dxa"/>
+            <w:tcBorders>
+              <w:top w:val="single" w:sz="8" w:space="0" w:color="000000"/>
+              <w:left w:val="single" w:sz="8" w:space="0" w:color="000000"/>
+              <w:bottom w:val="single" w:sz="8" w:space="0" w:color="000000"/>
+              <w:right w:val="single" w:sz="8" w:space="0" w:color="000000"/>
+            </w:tcBorders>
+          </w:tcPr>
+          <w:p>
+            <w:pPr>
+              <w:pStyle w:val="normal1"/>
+              <w:widowControl w:val="0"/>
+              <w:rPr>
+                <w:sz w:val="28"/>
+                <w:szCs w:val="28"/>
+              </w:rPr>
+            </w:pPr>
+            <w:r>
+              <w:rPr>
+                <w:sz w:val="28"/>
+                <w:szCs w:val="28"/>
+              </w:rPr>
+              <w:lastRenderedPageBreak/>
+              <w:t>UC09/TC1</w:t>
+            </w:r>
+          </w:p>
+        </w:tc>
+        <w:tc>
+          <w:tcPr>
+            <w:tcW w:w="2100" w:type="dxa"/>
+            <w:tcBorders>
+              <w:top w:val="single" w:sz="8" w:space="0" w:color="000000"/>
+              <w:left w:val="single" w:sz="8" w:space="0" w:color="000000"/>
+              <w:bottom w:val="single" w:sz="8" w:space="0" w:color="000000"/>
+              <w:right w:val="single" w:sz="8" w:space="0" w:color="000000"/>
+            </w:tcBorders>
+          </w:tcPr>
+          <w:p>
+            <w:pPr>
+              <w:pStyle w:val="normal1"/>
+              <w:widowControl w:val="0"/>
+              <w:jc w:val="center"/>
+              <w:rPr>
+                <w:sz w:val="28"/>
+                <w:szCs w:val="28"/>
+              </w:rPr>
+            </w:pPr>
+            <w:r>
+              <w:rPr>
+                <w:sz w:val="28"/>
+                <w:szCs w:val="28"/>
+              </w:rPr>
+              <w:t>SUPERATO</w:t>
+            </w:r>
+          </w:p>
+        </w:tc>
+        <w:tc>
+          <w:tcPr>
+            <w:tcW w:w="1982" w:type="dxa"/>
+            <w:tcBorders>
+              <w:top w:val="single" w:sz="8" w:space="0" w:color="000000"/>
+              <w:left w:val="single" w:sz="8" w:space="0" w:color="000000"/>
+              <w:bottom w:val="single" w:sz="8" w:space="0" w:color="000000"/>
+              <w:right w:val="single" w:sz="8" w:space="0" w:color="000000"/>
+            </w:tcBorders>
+          </w:tcPr>
+          <w:p>
+            <w:pPr>
+              <w:pStyle w:val="normal1"/>
+              <w:widowControl w:val="0"/>
+              <w:jc w:val="center"/>
+              <w:rPr>
+                <w:sz w:val="28"/>
+                <w:szCs w:val="28"/>
+              </w:rPr>
+            </w:pPr>
+            <w:r>
+              <w:rPr>
+                <w:sz w:val="28"/>
+                <w:szCs w:val="28"/>
+              </w:rPr>
+              <w:t>11/02/2026</w:t>
+            </w:r>
+          </w:p>
+        </w:tc>
+        <w:tc>
+          <w:tcPr>
+            <w:tcW w:w="2220" w:type="dxa"/>
+            <w:tcBorders>
+              <w:top w:val="single" w:sz="8" w:space="0" w:color="000000"/>
+              <w:left w:val="single" w:sz="8" w:space="0" w:color="000000"/>
+              <w:bottom w:val="single" w:sz="8" w:space="0" w:color="000000"/>
+              <w:right w:val="single" w:sz="8" w:space="0" w:color="000000"/>
+            </w:tcBorders>
+          </w:tcPr>
+          <w:p>
+            <w:pPr>
+              <w:pStyle w:val="normal1"/>
+              <w:widowControl w:val="0"/>
+              <w:jc w:val="center"/>
+              <w:rPr>
+                <w:sz w:val="28"/>
+                <w:szCs w:val="28"/>
+              </w:rPr>
+            </w:pPr>
+            <w:r>
+              <w:rPr>
+                <w:sz w:val="28"/>
+                <w:szCs w:val="28"/>
+              </w:rPr>
+              <w:t>Luciano Corvino</w:t>
+            </w:r>
+          </w:p>
+        </w:tc>
+        <w:tc>
+          <w:tcPr>
+            <w:tcW w:w="2595" w:type="dxa"/>
+            <w:tcBorders>
+              <w:top w:val="single" w:sz="8" w:space="0" w:color="000000"/>
+              <w:left w:val="single" w:sz="8" w:space="0" w:color="000000"/>
+              <w:bottom w:val="single" w:sz="8" w:space="0" w:color="000000"/>
+              <w:right w:val="single" w:sz="8" w:space="0" w:color="000000"/>
+            </w:tcBorders>
+          </w:tcPr>
+          <w:p>
+            <w:pPr>
+              <w:pStyle w:val="normal1"/>
+              <w:widowControl w:val="0"/>
+              <w:jc w:val="center"/>
+              <w:rPr>
+                <w:sz w:val="28"/>
+                <w:szCs w:val="28"/>
+              </w:rPr>
+            </w:pPr>
+            <w:r>
+              <w:rPr>
+                <w:sz w:val="28"/>
+                <w:szCs w:val="28"/>
+              </w:rPr>
+              <w:t>N/A</w:t>
+            </w:r>
+          </w:p>
+        </w:tc>
+      </w:tr>
+      <w:tr>
+        <w:trPr>
+          <w:jc w:val="center"/>
+        </w:trPr>
+        <w:tc>
+          <w:tcPr>
+            <w:tcW w:w="1498" w:type="dxa"/>
+            <w:tcBorders>
+              <w:top w:val="single" w:sz="8" w:space="0" w:color="000000"/>
+              <w:left w:val="single" w:sz="8" w:space="0" w:color="000000"/>
+              <w:bottom w:val="single" w:sz="8" w:space="0" w:color="000000"/>
+              <w:right w:val="single" w:sz="8" w:space="0" w:color="000000"/>
+            </w:tcBorders>
+          </w:tcPr>
+          <w:p>
+            <w:pPr>
+              <w:pStyle w:val="normal1"/>
+              <w:widowControl w:val="0"/>
+              <w:rPr>
+                <w:sz w:val="28"/>
+                <w:szCs w:val="28"/>
+              </w:rPr>
+            </w:pPr>
+            <w:r>
+              <w:rPr>
+                <w:sz w:val="28"/>
+                <w:szCs w:val="28"/>
+              </w:rPr>
+              <w:t>UC09/TC</w:t>
+            </w:r>
+            <w:r>
+              <w:rPr>
+                <w:sz w:val="28"/>
+                <w:szCs w:val="28"/>
+              </w:rPr>
+              <w:t>2</w:t>
+            </w:r>
+          </w:p>
+        </w:tc>
+        <w:tc>
+          <w:tcPr>
+            <w:tcW w:w="2100" w:type="dxa"/>
+            <w:tcBorders>
+              <w:top w:val="single" w:sz="8" w:space="0" w:color="000000"/>
+              <w:left w:val="single" w:sz="8" w:space="0" w:color="000000"/>
+              <w:bottom w:val="single" w:sz="8" w:space="0" w:color="000000"/>
+              <w:right w:val="single" w:sz="8" w:space="0" w:color="000000"/>
+            </w:tcBorders>
+          </w:tcPr>
+          <w:p>
+            <w:pPr>
+              <w:pStyle w:val="normal1"/>
+              <w:widowControl w:val="0"/>
+              <w:jc w:val="center"/>
+              <w:rPr>
+                <w:sz w:val="28"/>
+                <w:szCs w:val="28"/>
+              </w:rPr>
+            </w:pPr>
+            <w:r>
+              <w:rPr>
+                <w:sz w:val="28"/>
+                <w:szCs w:val="28"/>
+              </w:rPr>
+              <w:t>SUPERATO</w:t>
+            </w:r>
+          </w:p>
+        </w:tc>
+        <w:tc>
+          <w:tcPr>
+            <w:tcW w:w="1982" w:type="dxa"/>
+            <w:tcBorders>
+              <w:top w:val="single" w:sz="8" w:space="0" w:color="000000"/>
+              <w:left w:val="single" w:sz="8" w:space="0" w:color="000000"/>
+              <w:bottom w:val="single" w:sz="8" w:space="0" w:color="000000"/>
+              <w:right w:val="single" w:sz="8" w:space="0" w:color="000000"/>
+            </w:tcBorders>
+          </w:tcPr>
+          <w:p>
+            <w:pPr>
+              <w:pStyle w:val="normal1"/>
+              <w:widowControl w:val="0"/>
+              <w:jc w:val="center"/>
+              <w:rPr>
+                <w:sz w:val="28"/>
+                <w:szCs w:val="28"/>
+              </w:rPr>
+            </w:pPr>
+            <w:r>
+              <w:rPr>
+                <w:sz w:val="28"/>
+                <w:szCs w:val="28"/>
+              </w:rPr>
+              <w:t>11/02/2026</w:t>
+            </w:r>
+          </w:p>
+        </w:tc>
+        <w:tc>
+          <w:tcPr>
+            <w:tcW w:w="2220" w:type="dxa"/>
+            <w:tcBorders>
+              <w:top w:val="single" w:sz="8" w:space="0" w:color="000000"/>
+              <w:left w:val="single" w:sz="8" w:space="0" w:color="000000"/>
+              <w:bottom w:val="single" w:sz="8" w:space="0" w:color="000000"/>
+              <w:right w:val="single" w:sz="8" w:space="0" w:color="000000"/>
+            </w:tcBorders>
+          </w:tcPr>
+          <w:p>
+            <w:pPr>
+              <w:pStyle w:val="normal1"/>
+              <w:widowControl w:val="0"/>
+              <w:jc w:val="center"/>
+              <w:rPr>
+                <w:sz w:val="28"/>
+                <w:szCs w:val="28"/>
+              </w:rPr>
+            </w:pPr>
+            <w:r>
+              <w:rPr>
+                <w:sz w:val="28"/>
+                <w:szCs w:val="28"/>
+              </w:rPr>
+              <w:t>Luciano Corvino</w:t>
+            </w:r>
+          </w:p>
+        </w:tc>
+        <w:tc>
+          <w:tcPr>
+            <w:tcW w:w="2595" w:type="dxa"/>
+            <w:tcBorders>
+              <w:top w:val="single" w:sz="8" w:space="0" w:color="000000"/>
+              <w:left w:val="single" w:sz="8" w:space="0" w:color="000000"/>
+              <w:bottom w:val="single" w:sz="8" w:space="0" w:color="000000"/>
+              <w:right w:val="single" w:sz="8" w:space="0" w:color="000000"/>
+            </w:tcBorders>
+          </w:tcPr>
+          <w:p>
+            <w:pPr>
+              <w:pStyle w:val="normal1"/>
+              <w:widowControl w:val="0"/>
+              <w:jc w:val="center"/>
+              <w:rPr>
+                <w:sz w:val="28"/>
+                <w:szCs w:val="28"/>
+              </w:rPr>
+            </w:pPr>
+            <w:r>
+              <w:rPr>
+                <w:sz w:val="28"/>
+                <w:szCs w:val="28"/>
+              </w:rPr>
+              <w:t>N/A</w:t>
+            </w:r>
+          </w:p>
+        </w:tc>
+      </w:tr>
+      <w:tr>
+        <w:trPr>
+          <w:jc w:val="center"/>
+        </w:trPr>
+        <w:tc>
+          <w:tcPr>
+            <w:tcW w:w="1498" w:type="dxa"/>
+            <w:tcBorders>
+              <w:top w:val="single" w:sz="8" w:space="0" w:color="000000"/>
+              <w:left w:val="single" w:sz="8" w:space="0" w:color="000000"/>
+              <w:bottom w:val="single" w:sz="8" w:space="0" w:color="000000"/>
+              <w:right w:val="single" w:sz="8" w:space="0" w:color="000000"/>
+            </w:tcBorders>
+          </w:tcPr>
+          <w:p>
+            <w:pPr>
+              <w:pStyle w:val="normal1"/>
+              <w:widowControl w:val="0"/>
+              <w:rPr>
+                <w:sz w:val="28"/>
+                <w:szCs w:val="28"/>
+              </w:rPr>
+            </w:pPr>
+            <w:r>
+              <w:rPr>
+                <w:sz w:val="28"/>
+                <w:szCs w:val="28"/>
+              </w:rPr>
+              <w:t>UC09/TC</w:t>
+            </w:r>
+            <w:r>
+              <w:rPr>
+                <w:sz w:val="28"/>
+                <w:szCs w:val="28"/>
+              </w:rPr>
+              <w:t>3</w:t>
+            </w:r>
+          </w:p>
+        </w:tc>
+        <w:tc>
+          <w:tcPr>
+            <w:tcW w:w="2100" w:type="dxa"/>
+            <w:tcBorders>
+              <w:top w:val="single" w:sz="8" w:space="0" w:color="000000"/>
+              <w:left w:val="single" w:sz="8" w:space="0" w:color="000000"/>
+              <w:bottom w:val="single" w:sz="8" w:space="0" w:color="000000"/>
+              <w:right w:val="single" w:sz="8" w:space="0" w:color="000000"/>
+            </w:tcBorders>
+          </w:tcPr>
+          <w:p>
+            <w:pPr>
+              <w:pStyle w:val="normal1"/>
+              <w:widowControl w:val="0"/>
+              <w:jc w:val="center"/>
+              <w:rPr>
+                <w:sz w:val="28"/>
+                <w:szCs w:val="28"/>
+              </w:rPr>
+            </w:pPr>
+            <w:r>
+              <w:rPr>
+                <w:sz w:val="28"/>
+                <w:szCs w:val="28"/>
+              </w:rPr>
+              <w:t>SUPERATO</w:t>
+            </w:r>
+          </w:p>
+        </w:tc>
+        <w:tc>
+          <w:tcPr>
+            <w:tcW w:w="1982" w:type="dxa"/>
+            <w:tcBorders>
+              <w:top w:val="single" w:sz="8" w:space="0" w:color="000000"/>
+              <w:left w:val="single" w:sz="8" w:space="0" w:color="000000"/>
+              <w:bottom w:val="single" w:sz="8" w:space="0" w:color="000000"/>
+              <w:right w:val="single" w:sz="8" w:space="0" w:color="000000"/>
+            </w:tcBorders>
+          </w:tcPr>
+          <w:p>
+            <w:pPr>
+              <w:pStyle w:val="normal1"/>
+              <w:widowControl w:val="0"/>
+              <w:jc w:val="center"/>
+              <w:rPr>
+                <w:sz w:val="28"/>
+                <w:szCs w:val="28"/>
+              </w:rPr>
+            </w:pPr>
+            <w:r>
+              <w:rPr>
+                <w:sz w:val="28"/>
+                <w:szCs w:val="28"/>
+              </w:rPr>
+              <w:t>11/02/2026</w:t>
+            </w:r>
+          </w:p>
+        </w:tc>
+        <w:tc>
+          <w:tcPr>
+            <w:tcW w:w="2220" w:type="dxa"/>
+            <w:tcBorders>
+              <w:top w:val="single" w:sz="8" w:space="0" w:color="000000"/>
+              <w:left w:val="single" w:sz="8" w:space="0" w:color="000000"/>
+              <w:bottom w:val="single" w:sz="8" w:space="0" w:color="000000"/>
+              <w:right w:val="single" w:sz="8" w:space="0" w:color="000000"/>
+            </w:tcBorders>
+          </w:tcPr>
+          <w:p>
+            <w:pPr>
+              <w:pStyle w:val="normal1"/>
+              <w:widowControl w:val="0"/>
+              <w:jc w:val="center"/>
+              <w:rPr>
+                <w:sz w:val="28"/>
+                <w:szCs w:val="28"/>
+              </w:rPr>
+            </w:pPr>
+            <w:r>
+              <w:rPr>
+                <w:sz w:val="28"/>
+                <w:szCs w:val="28"/>
+              </w:rPr>
+              <w:t>Luciano Corvino</w:t>
+            </w:r>
+          </w:p>
+        </w:tc>
+        <w:tc>
+          <w:tcPr>
+            <w:tcW w:w="2595" w:type="dxa"/>
+            <w:tcBorders>
+              <w:top w:val="single" w:sz="8" w:space="0" w:color="000000"/>
+              <w:left w:val="single" w:sz="8" w:space="0" w:color="000000"/>
+              <w:bottom w:val="single" w:sz="8" w:space="0" w:color="000000"/>
+              <w:right w:val="single" w:sz="8" w:space="0" w:color="000000"/>
+            </w:tcBorders>
+          </w:tcPr>
+          <w:p>
+            <w:pPr>
+              <w:pStyle w:val="normal1"/>
+              <w:widowControl w:val="0"/>
+              <w:jc w:val="center"/>
+              <w:rPr>
+                <w:sz w:val="28"/>
+                <w:szCs w:val="28"/>
+              </w:rPr>
+            </w:pPr>
+            <w:r>
+              <w:rPr>
+                <w:sz w:val="28"/>
+                <w:szCs w:val="28"/>
+              </w:rPr>
+              <w:t>N/A</w:t>
+            </w:r>
+          </w:p>
+        </w:tc>
+      </w:tr>
+      <w:tr>
+        <w:trPr>
+          <w:jc w:val="center"/>
+        </w:trPr>
+        <w:tc>
+          <w:tcPr>
+            <w:tcW w:w="1498" w:type="dxa"/>
+            <w:tcBorders>
+              <w:top w:val="single" w:sz="8" w:space="0" w:color="000000"/>
+              <w:left w:val="single" w:sz="8" w:space="0" w:color="000000"/>
+              <w:bottom w:val="single" w:sz="8" w:space="0" w:color="000000"/>
+              <w:right w:val="single" w:sz="8" w:space="0" w:color="000000"/>
+            </w:tcBorders>
+          </w:tcPr>
+          <w:p>
+            <w:pPr>
+              <w:pStyle w:val="normal1"/>
+              <w:widowControl w:val="0"/>
+              <w:rPr>
+                <w:sz w:val="28"/>
+                <w:szCs w:val="28"/>
+              </w:rPr>
+            </w:pPr>
+            <w:r>
+              <w:rPr>
+                <w:sz w:val="28"/>
+                <w:szCs w:val="28"/>
+              </w:rPr>
+              <w:t>UC09/TC</w:t>
+            </w:r>
+            <w:r>
+              <w:rPr>
+                <w:sz w:val="28"/>
+                <w:szCs w:val="28"/>
+              </w:rPr>
+              <w:t>4</w:t>
+            </w:r>
+          </w:p>
+        </w:tc>
+        <w:tc>
+          <w:tcPr>
+            <w:tcW w:w="2100" w:type="dxa"/>
+            <w:tcBorders>
+              <w:top w:val="single" w:sz="8" w:space="0" w:color="000000"/>
+              <w:left w:val="single" w:sz="8" w:space="0" w:color="000000"/>
+              <w:bottom w:val="single" w:sz="8" w:space="0" w:color="000000"/>
+              <w:right w:val="single" w:sz="8" w:space="0" w:color="000000"/>
+            </w:tcBorders>
+          </w:tcPr>
+          <w:p>
+            <w:pPr>
+              <w:pStyle w:val="normal1"/>
+              <w:widowControl w:val="0"/>
+              <w:jc w:val="center"/>
+              <w:rPr>
+                <w:sz w:val="28"/>
+                <w:szCs w:val="28"/>
+              </w:rPr>
+            </w:pPr>
+            <w:r>
+              <w:rPr>
+                <w:sz w:val="28"/>
+                <w:szCs w:val="28"/>
+              </w:rPr>
+              <w:t>SUPERATO</w:t>
+            </w:r>
+          </w:p>
+        </w:tc>
+        <w:tc>
+          <w:tcPr>
+            <w:tcW w:w="1982" w:type="dxa"/>
+            <w:tcBorders>
+              <w:top w:val="single" w:sz="8" w:space="0" w:color="000000"/>
+              <w:left w:val="single" w:sz="8" w:space="0" w:color="000000"/>
+              <w:bottom w:val="single" w:sz="8" w:space="0" w:color="000000"/>
+              <w:right w:val="single" w:sz="8" w:space="0" w:color="000000"/>
+            </w:tcBorders>
+          </w:tcPr>
+          <w:p>
+            <w:pPr>
+              <w:pStyle w:val="normal1"/>
+              <w:widowControl w:val="0"/>
+              <w:jc w:val="center"/>
+              <w:rPr>
+                <w:sz w:val="28"/>
+                <w:szCs w:val="28"/>
+              </w:rPr>
+            </w:pPr>
+            <w:r>
+              <w:rPr>
+                <w:sz w:val="28"/>
+                <w:szCs w:val="28"/>
+              </w:rPr>
+              <w:t>11/02/2026</w:t>
+            </w:r>
+          </w:p>
+        </w:tc>
+        <w:tc>
+          <w:tcPr>
+            <w:tcW w:w="2220" w:type="dxa"/>
+            <w:tcBorders>
+              <w:top w:val="single" w:sz="8" w:space="0" w:color="000000"/>
+              <w:left w:val="single" w:sz="8" w:space="0" w:color="000000"/>
+              <w:bottom w:val="single" w:sz="8" w:space="0" w:color="000000"/>
+              <w:right w:val="single" w:sz="8" w:space="0" w:color="000000"/>
+            </w:tcBorders>
+          </w:tcPr>
+          <w:p>
+            <w:pPr>
+              <w:pStyle w:val="normal1"/>
+              <w:widowControl w:val="0"/>
+              <w:jc w:val="center"/>
+              <w:rPr>
+                <w:sz w:val="28"/>
+                <w:szCs w:val="28"/>
+              </w:rPr>
+            </w:pPr>
+            <w:r>
+              <w:rPr>
+                <w:sz w:val="28"/>
+                <w:szCs w:val="28"/>
+              </w:rPr>
+              <w:t>Luciano Corvino</w:t>
+            </w:r>
+          </w:p>
+        </w:tc>
+        <w:tc>
+          <w:tcPr>
+            <w:tcW w:w="2595" w:type="dxa"/>
+            <w:tcBorders>
+              <w:top w:val="single" w:sz="8" w:space="0" w:color="000000"/>
+              <w:left w:val="single" w:sz="8" w:space="0" w:color="000000"/>
+              <w:bottom w:val="single" w:sz="8" w:space="0" w:color="000000"/>
+              <w:right w:val="single" w:sz="8" w:space="0" w:color="000000"/>
+            </w:tcBorders>
+          </w:tcPr>
+          <w:p>
+            <w:pPr>
+              <w:pStyle w:val="normal1"/>
+              <w:widowControl w:val="0"/>
+              <w:jc w:val="center"/>
+              <w:rPr>
+                <w:sz w:val="28"/>
+                <w:szCs w:val="28"/>
+              </w:rPr>
+            </w:pPr>
+            <w:r>
+              <w:rPr>
+                <w:sz w:val="28"/>
+                <w:szCs w:val="28"/>
+              </w:rPr>
+              <w:t>N/A</w:t>
+            </w:r>
+          </w:p>
+        </w:tc>
+      </w:tr>
+      <w:tr>
+        <w:trPr>
+          <w:jc w:val="center"/>
+        </w:trPr>
+        <w:tc>
+          <w:tcPr>
+            <w:tcW w:w="1498" w:type="dxa"/>
+            <w:tcBorders>
+              <w:top w:val="single" w:sz="8" w:space="0" w:color="000000"/>
+              <w:left w:val="single" w:sz="8" w:space="0" w:color="000000"/>
+              <w:bottom w:val="single" w:sz="8" w:space="0" w:color="000000"/>
+              <w:right w:val="single" w:sz="8" w:space="0" w:color="000000"/>
+            </w:tcBorders>
+          </w:tcPr>
+          <w:p>
+            <w:pPr>
+              <w:pStyle w:val="normal1"/>
+              <w:widowControl w:val="0"/>
+              <w:rPr>
+                <w:sz w:val="28"/>
+                <w:szCs w:val="28"/>
+              </w:rPr>
+            </w:pPr>
+            <w:r>
+              <w:rPr>
+                <w:sz w:val="28"/>
+                <w:szCs w:val="28"/>
+              </w:rPr>
+              <w:t>UC09/TC</w:t>
+            </w:r>
+            <w:r>
+              <w:rPr>
+                <w:sz w:val="28"/>
+                <w:szCs w:val="28"/>
+              </w:rPr>
+              <w:t>5</w:t>
+            </w:r>
+          </w:p>
+        </w:tc>
+        <w:tc>
+          <w:tcPr>
+            <w:tcW w:w="2100" w:type="dxa"/>
+            <w:tcBorders>
+              <w:top w:val="single" w:sz="8" w:space="0" w:color="000000"/>
+              <w:left w:val="single" w:sz="8" w:space="0" w:color="000000"/>
+              <w:bottom w:val="single" w:sz="8" w:space="0" w:color="000000"/>
+              <w:right w:val="single" w:sz="8" w:space="0" w:color="000000"/>
+            </w:tcBorders>
+          </w:tcPr>
+          <w:p>
+            <w:pPr>
+              <w:pStyle w:val="normal1"/>
+              <w:widowControl w:val="0"/>
+              <w:jc w:val="center"/>
+              <w:rPr>
+                <w:sz w:val="28"/>
+                <w:szCs w:val="28"/>
+              </w:rPr>
+            </w:pPr>
+            <w:r>
+              <w:rPr>
+                <w:sz w:val="28"/>
+                <w:szCs w:val="28"/>
+              </w:rPr>
+              <w:t>SUPERATO</w:t>
+            </w:r>
+          </w:p>
+        </w:tc>
+        <w:tc>
+          <w:tcPr>
+            <w:tcW w:w="1982" w:type="dxa"/>
+            <w:tcBorders>
+              <w:top w:val="single" w:sz="8" w:space="0" w:color="000000"/>
+              <w:left w:val="single" w:sz="8" w:space="0" w:color="000000"/>
+              <w:bottom w:val="single" w:sz="8" w:space="0" w:color="000000"/>
+              <w:right w:val="single" w:sz="8" w:space="0" w:color="000000"/>
+            </w:tcBorders>
+          </w:tcPr>
+          <w:p>
+            <w:pPr>
+              <w:pStyle w:val="normal1"/>
+              <w:widowControl w:val="0"/>
+              <w:jc w:val="center"/>
+              <w:rPr>
+                <w:sz w:val="28"/>
+                <w:szCs w:val="28"/>
+              </w:rPr>
+            </w:pPr>
+            <w:r>
+              <w:rPr>
+                <w:sz w:val="28"/>
+                <w:szCs w:val="28"/>
+              </w:rPr>
+              <w:t>11/02/2026</w:t>
+            </w:r>
+          </w:p>
+        </w:tc>
+        <w:tc>
+          <w:tcPr>
+            <w:tcW w:w="2220" w:type="dxa"/>
+            <w:tcBorders>
+              <w:top w:val="single" w:sz="8" w:space="0" w:color="000000"/>
+              <w:left w:val="single" w:sz="8" w:space="0" w:color="000000"/>
+              <w:bottom w:val="single" w:sz="8" w:space="0" w:color="000000"/>
+              <w:right w:val="single" w:sz="8" w:space="0" w:color="000000"/>
+            </w:tcBorders>
+          </w:tcPr>
+          <w:p>
+            <w:pPr>
+              <w:pStyle w:val="normal1"/>
+              <w:widowControl w:val="0"/>
+              <w:jc w:val="center"/>
+              <w:rPr>
+                <w:sz w:val="28"/>
+                <w:szCs w:val="28"/>
+              </w:rPr>
+            </w:pPr>
+            <w:r>
+              <w:rPr>
+                <w:sz w:val="28"/>
+                <w:szCs w:val="28"/>
+              </w:rPr>
+              <w:t>Luciano Corvino</w:t>
+            </w:r>
+          </w:p>
+        </w:tc>
+        <w:tc>
+          <w:tcPr>
+            <w:tcW w:w="2595" w:type="dxa"/>
+            <w:tcBorders>
+              <w:top w:val="single" w:sz="8" w:space="0" w:color="000000"/>
+              <w:left w:val="single" w:sz="8" w:space="0" w:color="000000"/>
+              <w:bottom w:val="single" w:sz="8" w:space="0" w:color="000000"/>
+              <w:right w:val="single" w:sz="8" w:space="0" w:color="000000"/>
+            </w:tcBorders>
+          </w:tcPr>
+          <w:p>
+            <w:pPr>
+              <w:pStyle w:val="normal1"/>
+              <w:widowControl w:val="0"/>
+              <w:jc w:val="center"/>
+              <w:rPr>
+                <w:sz w:val="28"/>
+                <w:szCs w:val="28"/>
+              </w:rPr>
+            </w:pPr>
+            <w:r>
+              <w:rPr>
+                <w:sz w:val="28"/>
+                <w:szCs w:val="28"/>
+              </w:rPr>
+              <w:t>N/A</w:t>
+            </w:r>
+          </w:p>
+        </w:tc>
+      </w:tr>
+      <w:tr>
+        <w:trPr>
+          <w:jc w:val="center"/>
+        </w:trPr>
+        <w:tc>
+          <w:tcPr>
+            <w:tcW w:w="1498" w:type="dxa"/>
+            <w:tcBorders>
+              <w:top w:val="single" w:sz="8" w:space="0" w:color="000000"/>
+              <w:left w:val="single" w:sz="8" w:space="0" w:color="000000"/>
+              <w:bottom w:val="single" w:sz="8" w:space="0" w:color="000000"/>
+              <w:right w:val="single" w:sz="8" w:space="0" w:color="000000"/>
+            </w:tcBorders>
+          </w:tcPr>
+          <w:p>
+            <w:pPr>
+              <w:pStyle w:val="normal1"/>
+              <w:widowControl w:val="0"/>
+              <w:rPr>
+                <w:sz w:val="28"/>
+                <w:szCs w:val="28"/>
+              </w:rPr>
+            </w:pPr>
+            <w:r>
+              <w:rPr>
+                <w:sz w:val="28"/>
+                <w:szCs w:val="28"/>
+              </w:rPr>
+              <w:t>UC09/TC</w:t>
+            </w:r>
+            <w:r>
+              <w:rPr>
+                <w:sz w:val="28"/>
+                <w:szCs w:val="28"/>
+              </w:rPr>
+              <w:t>6</w:t>
+            </w:r>
+          </w:p>
+        </w:tc>
+        <w:tc>
+          <w:tcPr>
+            <w:tcW w:w="2100" w:type="dxa"/>
+            <w:tcBorders>
+              <w:top w:val="single" w:sz="8" w:space="0" w:color="000000"/>
+              <w:left w:val="single" w:sz="8" w:space="0" w:color="000000"/>
+              <w:bottom w:val="single" w:sz="8" w:space="0" w:color="000000"/>
+              <w:right w:val="single" w:sz="8" w:space="0" w:color="000000"/>
+            </w:tcBorders>
+          </w:tcPr>
+          <w:p>
+            <w:pPr>
+              <w:pStyle w:val="normal1"/>
+              <w:widowControl w:val="0"/>
+              <w:jc w:val="center"/>
+              <w:rPr>
+                <w:sz w:val="28"/>
+                <w:szCs w:val="28"/>
+              </w:rPr>
+            </w:pPr>
+            <w:r>
+              <w:rPr>
+                <w:sz w:val="28"/>
+                <w:szCs w:val="28"/>
+              </w:rPr>
+              <w:t>SUPERATO</w:t>
+            </w:r>
+          </w:p>
+        </w:tc>
+        <w:tc>
+          <w:tcPr>
+            <w:tcW w:w="1982" w:type="dxa"/>
+            <w:tcBorders>
+              <w:top w:val="single" w:sz="8" w:space="0" w:color="000000"/>
+              <w:left w:val="single" w:sz="8" w:space="0" w:color="000000"/>
+              <w:bottom w:val="single" w:sz="8" w:space="0" w:color="000000"/>
+              <w:right w:val="single" w:sz="8" w:space="0" w:color="000000"/>
+            </w:tcBorders>
+          </w:tcPr>
+          <w:p>
+            <w:pPr>
+              <w:pStyle w:val="normal1"/>
+              <w:widowControl w:val="0"/>
+              <w:jc w:val="center"/>
+              <w:rPr>
+                <w:sz w:val="28"/>
+                <w:szCs w:val="28"/>
+              </w:rPr>
+            </w:pPr>
+            <w:r>
+              <w:rPr>
+                <w:sz w:val="28"/>
+                <w:szCs w:val="28"/>
+              </w:rPr>
+              <w:t>11/02/2026</w:t>
+            </w:r>
+          </w:p>
+        </w:tc>
+        <w:tc>
+          <w:tcPr>
+            <w:tcW w:w="2220" w:type="dxa"/>
+            <w:tcBorders>
+              <w:top w:val="single" w:sz="8" w:space="0" w:color="000000"/>
+              <w:left w:val="single" w:sz="8" w:space="0" w:color="000000"/>
+              <w:bottom w:val="single" w:sz="8" w:space="0" w:color="000000"/>
+              <w:right w:val="single" w:sz="8" w:space="0" w:color="000000"/>
+            </w:tcBorders>
+          </w:tcPr>
+          <w:p>
+            <w:pPr>
+              <w:pStyle w:val="normal1"/>
+              <w:widowControl w:val="0"/>
+              <w:jc w:val="center"/>
+              <w:rPr>
+                <w:sz w:val="28"/>
+                <w:szCs w:val="28"/>
+              </w:rPr>
+            </w:pPr>
+            <w:r>
+              <w:rPr>
+                <w:sz w:val="28"/>
+                <w:szCs w:val="28"/>
+              </w:rPr>
+              <w:t>Luciano Corvino</w:t>
+            </w:r>
+          </w:p>
+        </w:tc>
+        <w:tc>
+          <w:tcPr>
+            <w:tcW w:w="2595" w:type="dxa"/>
+            <w:tcBorders>
+              <w:top w:val="single" w:sz="8" w:space="0" w:color="000000"/>
+              <w:left w:val="single" w:sz="8" w:space="0" w:color="000000"/>
+              <w:bottom w:val="single" w:sz="8" w:space="0" w:color="000000"/>
+              <w:right w:val="single" w:sz="8" w:space="0" w:color="000000"/>
+            </w:tcBorders>
+          </w:tcPr>
+          <w:p>
+            <w:pPr>
+              <w:pStyle w:val="normal1"/>
+              <w:widowControl w:val="0"/>
+              <w:jc w:val="center"/>
+              <w:rPr>
+                <w:sz w:val="28"/>
+                <w:szCs w:val="28"/>
+              </w:rPr>
+            </w:pPr>
+            <w:r>
+              <w:rPr>
+                <w:sz w:val="28"/>
+                <w:szCs w:val="28"/>
+              </w:rPr>
+              <w:t>N/A</w:t>
+            </w:r>
+          </w:p>
+        </w:tc>
+      </w:tr>
+      <w:tr>
+        <w:trPr>
+          <w:jc w:val="center"/>
+        </w:trPr>
+        <w:tc>
+          <w:tcPr>
+            <w:tcW w:w="1498" w:type="dxa"/>
+            <w:tcBorders>
+              <w:top w:val="single" w:sz="8" w:space="0" w:color="000000"/>
+              <w:left w:val="single" w:sz="8" w:space="0" w:color="000000"/>
+              <w:bottom w:val="single" w:sz="8" w:space="0" w:color="000000"/>
+              <w:right w:val="single" w:sz="8" w:space="0" w:color="000000"/>
+            </w:tcBorders>
+          </w:tcPr>
+          <w:p>
+            <w:pPr>
+              <w:pStyle w:val="normal1"/>
+              <w:widowControl w:val="0"/>
+              <w:rPr>
+                <w:sz w:val="28"/>
+                <w:szCs w:val="28"/>
+              </w:rPr>
+            </w:pPr>
+            <w:r>
+              <w:rPr>
+                <w:sz w:val="28"/>
+                <w:szCs w:val="28"/>
+              </w:rPr>
+              <w:t>UC09/TC</w:t>
+            </w:r>
+            <w:r>
+              <w:rPr>
+                <w:sz w:val="28"/>
+                <w:szCs w:val="28"/>
+              </w:rPr>
+              <w:t>7</w:t>
+            </w:r>
+          </w:p>
+        </w:tc>
+        <w:tc>
+          <w:tcPr>
+            <w:tcW w:w="2100" w:type="dxa"/>
+            <w:tcBorders>
+              <w:top w:val="single" w:sz="8" w:space="0" w:color="000000"/>
+              <w:left w:val="single" w:sz="8" w:space="0" w:color="000000"/>
+              <w:bottom w:val="single" w:sz="8" w:space="0" w:color="000000"/>
+              <w:right w:val="single" w:sz="8" w:space="0" w:color="000000"/>
+            </w:tcBorders>
+          </w:tcPr>
+          <w:p>
+            <w:pPr>
+              <w:pStyle w:val="normal1"/>
+              <w:widowControl w:val="0"/>
+              <w:jc w:val="center"/>
+              <w:rPr>
+                <w:sz w:val="28"/>
+                <w:szCs w:val="28"/>
+              </w:rPr>
+            </w:pPr>
+            <w:r>
+              <w:rPr>
+                <w:sz w:val="28"/>
+                <w:szCs w:val="28"/>
+              </w:rPr>
+              <w:t>SUPERATO</w:t>
+            </w:r>
+          </w:p>
+        </w:tc>
+        <w:tc>
+          <w:tcPr>
+            <w:tcW w:w="1982" w:type="dxa"/>
+            <w:tcBorders>
+              <w:top w:val="single" w:sz="8" w:space="0" w:color="000000"/>
+              <w:left w:val="single" w:sz="8" w:space="0" w:color="000000"/>
+              <w:bottom w:val="single" w:sz="8" w:space="0" w:color="000000"/>
+              <w:right w:val="single" w:sz="8" w:space="0" w:color="000000"/>
+            </w:tcBorders>
+          </w:tcPr>
+          <w:p>
+            <w:pPr>
+              <w:pStyle w:val="normal1"/>
+              <w:widowControl w:val="0"/>
+              <w:jc w:val="center"/>
+              <w:rPr>
+                <w:sz w:val="28"/>
+                <w:szCs w:val="28"/>
+              </w:rPr>
+            </w:pPr>
+            <w:r>
+              <w:rPr>
+                <w:sz w:val="28"/>
+                <w:szCs w:val="28"/>
+              </w:rPr>
+              <w:t>11/02/2026</w:t>
+            </w:r>
+          </w:p>
+        </w:tc>
+        <w:tc>
+          <w:tcPr>
+            <w:tcW w:w="2220" w:type="dxa"/>
+            <w:tcBorders>
+              <w:top w:val="single" w:sz="8" w:space="0" w:color="000000"/>
+              <w:left w:val="single" w:sz="8" w:space="0" w:color="000000"/>
+              <w:bottom w:val="single" w:sz="8" w:space="0" w:color="000000"/>
+              <w:right w:val="single" w:sz="8" w:space="0" w:color="000000"/>
+            </w:tcBorders>
+          </w:tcPr>
+          <w:p>
+            <w:pPr>
+              <w:pStyle w:val="normal1"/>
+              <w:widowControl w:val="0"/>
+              <w:jc w:val="center"/>
+              <w:rPr>
+                <w:sz w:val="28"/>
+                <w:szCs w:val="28"/>
+              </w:rPr>
+            </w:pPr>
+            <w:r>
+              <w:rPr>
+                <w:sz w:val="28"/>
+                <w:szCs w:val="28"/>
+              </w:rPr>
+              <w:t>Luciano Corvino</w:t>
             </w:r>
           </w:p>
         </w:tc>

</xml_diff>

<commit_message>
modificato TestExecutionReport e TestCaseSpecification
modificato TestExecutionReport e TestCaseSpecification per aggiungere i test case dell'use case 10: Invio Valutazione e Feedback
</commit_message>
<xml_diff>
--- a/Documentazione/Test/TestExecutionReport.docx
+++ b/Documentazione/Test/TestExecutionReport.docx
@@ -590,7 +590,39 @@
                           <w:color w:val="000000"/>
                           <w:sz w:val="24"/>
                         </w:rPr>
-                        <w:t>PROGETTISTI: Luciano Corvino,                   Cristian Carotenuto, Vito Francesco Maistrini, Giovanni De Caro, Gabriele Milone, Carlo Antonio Caserta, Nicola Luciano, Giovanni Esposito, Maria Chiara Gregorio,  Riccardo Di Girolamo</w:t>
+                        <w:t xml:space="preserve">PROGETTISTI: Luciano </w:t>
+                      </w:r>
+                      <w:proofErr w:type="gramStart"/>
+                      <w:r>
+                        <w:rPr>
+                          <w:color w:val="000000"/>
+                          <w:sz w:val="24"/>
+                        </w:rPr>
+                        <w:t xml:space="preserve">Corvino,   </w:t>
+                      </w:r>
+                      <w:proofErr w:type="gramEnd"/>
+                      <w:r>
+                        <w:rPr>
+                          <w:color w:val="000000"/>
+                          <w:sz w:val="24"/>
+                        </w:rPr>
+                        <w:t xml:space="preserve">                Cristian Carotenuto, Vito Francesco Maistrini, Giovanni De Caro, Gabriele Milone, Carlo Antonio Caserta, Nicola Luciano, Giovanni Esposito, Maria Chiara </w:t>
+                      </w:r>
+                      <w:proofErr w:type="gramStart"/>
+                      <w:r>
+                        <w:rPr>
+                          <w:color w:val="000000"/>
+                          <w:sz w:val="24"/>
+                        </w:rPr>
+                        <w:t>Gregorio,  Riccardo</w:t>
+                      </w:r>
+                      <w:proofErr w:type="gramEnd"/>
+                      <w:r>
+                        <w:rPr>
+                          <w:color w:val="000000"/>
+                          <w:sz w:val="24"/>
+                        </w:rPr>
+                        <w:t xml:space="preserve"> Di Girolamo</w:t>
                       </w:r>
                     </w:p>
                   </w:txbxContent>
@@ -8289,6 +8321,1800 @@
                 <w:sz w:val="28"/>
                 <w:szCs w:val="28"/>
               </w:rPr>
+              <w:t>UC10/TC01</w:t>
+            </w:r>
+          </w:p>
+        </w:tc>
+        <w:tc>
+          <w:tcPr>
+            <w:tcW w:w="2100" w:type="dxa"/>
+            <w:tcBorders>
+              <w:top w:val="single" w:sz="8" w:space="0" w:color="000000"/>
+              <w:left w:val="single" w:sz="8" w:space="0" w:color="000000"/>
+              <w:bottom w:val="single" w:sz="8" w:space="0" w:color="000000"/>
+              <w:right w:val="single" w:sz="8" w:space="0" w:color="000000"/>
+            </w:tcBorders>
+          </w:tcPr>
+          <w:p>
+            <w:pPr>
+              <w:pStyle w:val="normal1"/>
+              <w:widowControl w:val="0"/>
+              <w:jc w:val="center"/>
+              <w:rPr>
+                <w:sz w:val="28"/>
+                <w:szCs w:val="28"/>
+              </w:rPr>
+            </w:pPr>
+            <w:r>
+              <w:rPr>
+                <w:sz w:val="28"/>
+                <w:szCs w:val="28"/>
+              </w:rPr>
+              <w:t>PASSATO</w:t>
+            </w:r>
+          </w:p>
+        </w:tc>
+        <w:tc>
+          <w:tcPr>
+            <w:tcW w:w="1982" w:type="dxa"/>
+            <w:tcBorders>
+              <w:top w:val="single" w:sz="8" w:space="0" w:color="000000"/>
+              <w:left w:val="single" w:sz="8" w:space="0" w:color="000000"/>
+              <w:bottom w:val="single" w:sz="8" w:space="0" w:color="000000"/>
+              <w:right w:val="single" w:sz="8" w:space="0" w:color="000000"/>
+            </w:tcBorders>
+          </w:tcPr>
+          <w:p>
+            <w:pPr>
+              <w:pStyle w:val="normal1"/>
+              <w:widowControl w:val="0"/>
+              <w:jc w:val="center"/>
+              <w:rPr>
+                <w:sz w:val="28"/>
+                <w:szCs w:val="28"/>
+              </w:rPr>
+            </w:pPr>
+            <w:r>
+              <w:rPr>
+                <w:sz w:val="28"/>
+                <w:szCs w:val="28"/>
+              </w:rPr>
+              <w:t>1</w:t>
+            </w:r>
+            <w:r>
+              <w:rPr>
+                <w:sz w:val="28"/>
+                <w:szCs w:val="28"/>
+              </w:rPr>
+              <w:t>2</w:t>
+            </w:r>
+            <w:r>
+              <w:rPr>
+                <w:sz w:val="28"/>
+                <w:szCs w:val="28"/>
+              </w:rPr>
+              <w:t>/02/2026</w:t>
+            </w:r>
+          </w:p>
+        </w:tc>
+        <w:tc>
+          <w:tcPr>
+            <w:tcW w:w="2220" w:type="dxa"/>
+            <w:tcBorders>
+              <w:top w:val="single" w:sz="8" w:space="0" w:color="000000"/>
+              <w:left w:val="single" w:sz="8" w:space="0" w:color="000000"/>
+              <w:bottom w:val="single" w:sz="8" w:space="0" w:color="000000"/>
+              <w:right w:val="single" w:sz="8" w:space="0" w:color="000000"/>
+            </w:tcBorders>
+          </w:tcPr>
+          <w:p>
+            <w:pPr>
+              <w:pStyle w:val="normal1"/>
+              <w:widowControl w:val="0"/>
+              <w:jc w:val="center"/>
+              <w:rPr>
+                <w:sz w:val="28"/>
+                <w:szCs w:val="28"/>
+              </w:rPr>
+            </w:pPr>
+            <w:r>
+              <w:rPr>
+                <w:sz w:val="28"/>
+                <w:szCs w:val="28"/>
+              </w:rPr>
+              <w:t>Gabriele Milone</w:t>
+            </w:r>
+          </w:p>
+        </w:tc>
+        <w:tc>
+          <w:tcPr>
+            <w:tcW w:w="2595" w:type="dxa"/>
+            <w:tcBorders>
+              <w:top w:val="single" w:sz="8" w:space="0" w:color="000000"/>
+              <w:left w:val="single" w:sz="8" w:space="0" w:color="000000"/>
+              <w:bottom w:val="single" w:sz="8" w:space="0" w:color="000000"/>
+              <w:right w:val="single" w:sz="8" w:space="0" w:color="000000"/>
+            </w:tcBorders>
+          </w:tcPr>
+          <w:p>
+            <w:pPr>
+              <w:pStyle w:val="normal1"/>
+              <w:widowControl w:val="0"/>
+              <w:jc w:val="center"/>
+              <w:rPr>
+                <w:sz w:val="28"/>
+                <w:szCs w:val="28"/>
+              </w:rPr>
+            </w:pPr>
+            <w:r>
+              <w:rPr>
+                <w:sz w:val="28"/>
+                <w:szCs w:val="28"/>
+              </w:rPr>
+              <w:t>N/A</w:t>
+            </w:r>
+          </w:p>
+        </w:tc>
+      </w:tr>
+      <w:tr>
+        <w:trPr>
+          <w:jc w:val="center"/>
+        </w:trPr>
+        <w:tc>
+          <w:tcPr>
+            <w:tcW w:w="1498" w:type="dxa"/>
+            <w:tcBorders>
+              <w:top w:val="single" w:sz="8" w:space="0" w:color="000000"/>
+              <w:left w:val="single" w:sz="8" w:space="0" w:color="000000"/>
+              <w:bottom w:val="single" w:sz="8" w:space="0" w:color="000000"/>
+              <w:right w:val="single" w:sz="8" w:space="0" w:color="000000"/>
+            </w:tcBorders>
+          </w:tcPr>
+          <w:p>
+            <w:pPr>
+              <w:pStyle w:val="normal1"/>
+              <w:widowControl w:val="0"/>
+              <w:rPr>
+                <w:sz w:val="28"/>
+                <w:szCs w:val="28"/>
+              </w:rPr>
+            </w:pPr>
+            <w:r>
+              <w:rPr>
+                <w:sz w:val="28"/>
+                <w:szCs w:val="28"/>
+              </w:rPr>
+              <w:t>UC10/TC02</w:t>
+            </w:r>
+          </w:p>
+        </w:tc>
+        <w:tc>
+          <w:tcPr>
+            <w:tcW w:w="2100" w:type="dxa"/>
+            <w:tcBorders>
+              <w:top w:val="single" w:sz="8" w:space="0" w:color="000000"/>
+              <w:left w:val="single" w:sz="8" w:space="0" w:color="000000"/>
+              <w:bottom w:val="single" w:sz="8" w:space="0" w:color="000000"/>
+              <w:right w:val="single" w:sz="8" w:space="0" w:color="000000"/>
+            </w:tcBorders>
+          </w:tcPr>
+          <w:p>
+            <w:pPr>
+              <w:pStyle w:val="normal1"/>
+              <w:widowControl w:val="0"/>
+              <w:jc w:val="center"/>
+              <w:rPr>
+                <w:sz w:val="28"/>
+                <w:szCs w:val="28"/>
+              </w:rPr>
+            </w:pPr>
+            <w:r>
+              <w:rPr>
+                <w:sz w:val="28"/>
+                <w:szCs w:val="28"/>
+              </w:rPr>
+              <w:t>PASSATO</w:t>
+            </w:r>
+          </w:p>
+        </w:tc>
+        <w:tc>
+          <w:tcPr>
+            <w:tcW w:w="1982" w:type="dxa"/>
+            <w:tcBorders>
+              <w:top w:val="single" w:sz="8" w:space="0" w:color="000000"/>
+              <w:left w:val="single" w:sz="8" w:space="0" w:color="000000"/>
+              <w:bottom w:val="single" w:sz="8" w:space="0" w:color="000000"/>
+              <w:right w:val="single" w:sz="8" w:space="0" w:color="000000"/>
+            </w:tcBorders>
+          </w:tcPr>
+          <w:p>
+            <w:pPr>
+              <w:pStyle w:val="normal1"/>
+              <w:widowControl w:val="0"/>
+              <w:jc w:val="center"/>
+              <w:rPr>
+                <w:sz w:val="28"/>
+                <w:szCs w:val="28"/>
+              </w:rPr>
+            </w:pPr>
+            <w:r>
+              <w:rPr>
+                <w:sz w:val="28"/>
+                <w:szCs w:val="28"/>
+              </w:rPr>
+              <w:t>1</w:t>
+            </w:r>
+            <w:r>
+              <w:rPr>
+                <w:sz w:val="28"/>
+                <w:szCs w:val="28"/>
+              </w:rPr>
+              <w:t>2</w:t>
+            </w:r>
+            <w:r>
+              <w:rPr>
+                <w:sz w:val="28"/>
+                <w:szCs w:val="28"/>
+              </w:rPr>
+              <w:t>/02/2026</w:t>
+            </w:r>
+          </w:p>
+        </w:tc>
+        <w:tc>
+          <w:tcPr>
+            <w:tcW w:w="2220" w:type="dxa"/>
+            <w:tcBorders>
+              <w:top w:val="single" w:sz="8" w:space="0" w:color="000000"/>
+              <w:left w:val="single" w:sz="8" w:space="0" w:color="000000"/>
+              <w:bottom w:val="single" w:sz="8" w:space="0" w:color="000000"/>
+              <w:right w:val="single" w:sz="8" w:space="0" w:color="000000"/>
+            </w:tcBorders>
+          </w:tcPr>
+          <w:p>
+            <w:pPr>
+              <w:pStyle w:val="normal1"/>
+              <w:widowControl w:val="0"/>
+              <w:jc w:val="center"/>
+              <w:rPr>
+                <w:sz w:val="28"/>
+                <w:szCs w:val="28"/>
+              </w:rPr>
+            </w:pPr>
+            <w:r>
+              <w:rPr>
+                <w:sz w:val="28"/>
+                <w:szCs w:val="28"/>
+              </w:rPr>
+              <w:t>Gabriele Milone</w:t>
+            </w:r>
+          </w:p>
+        </w:tc>
+        <w:tc>
+          <w:tcPr>
+            <w:tcW w:w="2595" w:type="dxa"/>
+            <w:tcBorders>
+              <w:top w:val="single" w:sz="8" w:space="0" w:color="000000"/>
+              <w:left w:val="single" w:sz="8" w:space="0" w:color="000000"/>
+              <w:bottom w:val="single" w:sz="8" w:space="0" w:color="000000"/>
+              <w:right w:val="single" w:sz="8" w:space="0" w:color="000000"/>
+            </w:tcBorders>
+          </w:tcPr>
+          <w:p>
+            <w:pPr>
+              <w:pStyle w:val="normal1"/>
+              <w:widowControl w:val="0"/>
+              <w:jc w:val="center"/>
+              <w:rPr>
+                <w:sz w:val="28"/>
+                <w:szCs w:val="28"/>
+              </w:rPr>
+            </w:pPr>
+            <w:r>
+              <w:rPr>
+                <w:sz w:val="28"/>
+                <w:szCs w:val="28"/>
+              </w:rPr>
+              <w:t>N/A</w:t>
+            </w:r>
+          </w:p>
+        </w:tc>
+      </w:tr>
+      <w:tr>
+        <w:trPr>
+          <w:jc w:val="center"/>
+        </w:trPr>
+        <w:tc>
+          <w:tcPr>
+            <w:tcW w:w="1498" w:type="dxa"/>
+            <w:tcBorders>
+              <w:top w:val="single" w:sz="8" w:space="0" w:color="000000"/>
+              <w:left w:val="single" w:sz="8" w:space="0" w:color="000000"/>
+              <w:bottom w:val="single" w:sz="8" w:space="0" w:color="000000"/>
+              <w:right w:val="single" w:sz="8" w:space="0" w:color="000000"/>
+            </w:tcBorders>
+          </w:tcPr>
+          <w:p>
+            <w:pPr>
+              <w:pStyle w:val="normal1"/>
+              <w:widowControl w:val="0"/>
+              <w:rPr>
+                <w:sz w:val="28"/>
+                <w:szCs w:val="28"/>
+              </w:rPr>
+            </w:pPr>
+            <w:r>
+              <w:rPr>
+                <w:sz w:val="28"/>
+                <w:szCs w:val="28"/>
+              </w:rPr>
+              <w:t>UC10/TC03</w:t>
+            </w:r>
+          </w:p>
+        </w:tc>
+        <w:tc>
+          <w:tcPr>
+            <w:tcW w:w="2100" w:type="dxa"/>
+            <w:tcBorders>
+              <w:top w:val="single" w:sz="8" w:space="0" w:color="000000"/>
+              <w:left w:val="single" w:sz="8" w:space="0" w:color="000000"/>
+              <w:bottom w:val="single" w:sz="8" w:space="0" w:color="000000"/>
+              <w:right w:val="single" w:sz="8" w:space="0" w:color="000000"/>
+            </w:tcBorders>
+          </w:tcPr>
+          <w:p>
+            <w:pPr>
+              <w:pStyle w:val="normal1"/>
+              <w:widowControl w:val="0"/>
+              <w:jc w:val="center"/>
+              <w:rPr>
+                <w:sz w:val="28"/>
+                <w:szCs w:val="28"/>
+              </w:rPr>
+            </w:pPr>
+            <w:r>
+              <w:rPr>
+                <w:sz w:val="28"/>
+                <w:szCs w:val="28"/>
+              </w:rPr>
+              <w:t>PASSATO</w:t>
+            </w:r>
+          </w:p>
+        </w:tc>
+        <w:tc>
+          <w:tcPr>
+            <w:tcW w:w="1982" w:type="dxa"/>
+            <w:tcBorders>
+              <w:top w:val="single" w:sz="8" w:space="0" w:color="000000"/>
+              <w:left w:val="single" w:sz="8" w:space="0" w:color="000000"/>
+              <w:bottom w:val="single" w:sz="8" w:space="0" w:color="000000"/>
+              <w:right w:val="single" w:sz="8" w:space="0" w:color="000000"/>
+            </w:tcBorders>
+          </w:tcPr>
+          <w:p>
+            <w:pPr>
+              <w:pStyle w:val="normal1"/>
+              <w:widowControl w:val="0"/>
+              <w:jc w:val="center"/>
+              <w:rPr>
+                <w:sz w:val="28"/>
+                <w:szCs w:val="28"/>
+              </w:rPr>
+            </w:pPr>
+            <w:r>
+              <w:rPr>
+                <w:sz w:val="28"/>
+                <w:szCs w:val="28"/>
+              </w:rPr>
+              <w:t>1</w:t>
+            </w:r>
+            <w:r>
+              <w:rPr>
+                <w:sz w:val="28"/>
+                <w:szCs w:val="28"/>
+              </w:rPr>
+              <w:t>2</w:t>
+            </w:r>
+            <w:r>
+              <w:rPr>
+                <w:sz w:val="28"/>
+                <w:szCs w:val="28"/>
+              </w:rPr>
+              <w:t>/02/2026</w:t>
+            </w:r>
+          </w:p>
+        </w:tc>
+        <w:tc>
+          <w:tcPr>
+            <w:tcW w:w="2220" w:type="dxa"/>
+            <w:tcBorders>
+              <w:top w:val="single" w:sz="8" w:space="0" w:color="000000"/>
+              <w:left w:val="single" w:sz="8" w:space="0" w:color="000000"/>
+              <w:bottom w:val="single" w:sz="8" w:space="0" w:color="000000"/>
+              <w:right w:val="single" w:sz="8" w:space="0" w:color="000000"/>
+            </w:tcBorders>
+          </w:tcPr>
+          <w:p>
+            <w:pPr>
+              <w:pStyle w:val="normal1"/>
+              <w:widowControl w:val="0"/>
+              <w:jc w:val="center"/>
+              <w:rPr>
+                <w:sz w:val="28"/>
+                <w:szCs w:val="28"/>
+              </w:rPr>
+            </w:pPr>
+            <w:r>
+              <w:rPr>
+                <w:sz w:val="28"/>
+                <w:szCs w:val="28"/>
+              </w:rPr>
+              <w:t>Gabriele Milone</w:t>
+            </w:r>
+          </w:p>
+        </w:tc>
+        <w:tc>
+          <w:tcPr>
+            <w:tcW w:w="2595" w:type="dxa"/>
+            <w:tcBorders>
+              <w:top w:val="single" w:sz="8" w:space="0" w:color="000000"/>
+              <w:left w:val="single" w:sz="8" w:space="0" w:color="000000"/>
+              <w:bottom w:val="single" w:sz="8" w:space="0" w:color="000000"/>
+              <w:right w:val="single" w:sz="8" w:space="0" w:color="000000"/>
+            </w:tcBorders>
+          </w:tcPr>
+          <w:p>
+            <w:pPr>
+              <w:pStyle w:val="normal1"/>
+              <w:widowControl w:val="0"/>
+              <w:jc w:val="center"/>
+              <w:rPr>
+                <w:sz w:val="28"/>
+                <w:szCs w:val="28"/>
+              </w:rPr>
+            </w:pPr>
+            <w:r>
+              <w:rPr>
+                <w:sz w:val="28"/>
+                <w:szCs w:val="28"/>
+              </w:rPr>
+              <w:t>N/A</w:t>
+            </w:r>
+          </w:p>
+        </w:tc>
+      </w:tr>
+      <w:tr>
+        <w:trPr>
+          <w:jc w:val="center"/>
+        </w:trPr>
+        <w:tc>
+          <w:tcPr>
+            <w:tcW w:w="1498" w:type="dxa"/>
+            <w:tcBorders>
+              <w:top w:val="single" w:sz="8" w:space="0" w:color="000000"/>
+              <w:left w:val="single" w:sz="8" w:space="0" w:color="000000"/>
+              <w:bottom w:val="single" w:sz="8" w:space="0" w:color="000000"/>
+              <w:right w:val="single" w:sz="8" w:space="0" w:color="000000"/>
+            </w:tcBorders>
+          </w:tcPr>
+          <w:p>
+            <w:pPr>
+              <w:pStyle w:val="normal1"/>
+              <w:widowControl w:val="0"/>
+              <w:rPr>
+                <w:sz w:val="28"/>
+                <w:szCs w:val="28"/>
+              </w:rPr>
+            </w:pPr>
+            <w:r>
+              <w:rPr>
+                <w:sz w:val="28"/>
+                <w:szCs w:val="28"/>
+              </w:rPr>
+              <w:t>UC10/TC04</w:t>
+            </w:r>
+          </w:p>
+        </w:tc>
+        <w:tc>
+          <w:tcPr>
+            <w:tcW w:w="2100" w:type="dxa"/>
+            <w:tcBorders>
+              <w:top w:val="single" w:sz="8" w:space="0" w:color="000000"/>
+              <w:left w:val="single" w:sz="8" w:space="0" w:color="000000"/>
+              <w:bottom w:val="single" w:sz="8" w:space="0" w:color="000000"/>
+              <w:right w:val="single" w:sz="8" w:space="0" w:color="000000"/>
+            </w:tcBorders>
+          </w:tcPr>
+          <w:p>
+            <w:pPr>
+              <w:pStyle w:val="normal1"/>
+              <w:widowControl w:val="0"/>
+              <w:jc w:val="center"/>
+              <w:rPr>
+                <w:sz w:val="28"/>
+                <w:szCs w:val="28"/>
+              </w:rPr>
+            </w:pPr>
+            <w:r>
+              <w:rPr>
+                <w:sz w:val="28"/>
+                <w:szCs w:val="28"/>
+              </w:rPr>
+              <w:t>PASSATO</w:t>
+            </w:r>
+          </w:p>
+        </w:tc>
+        <w:tc>
+          <w:tcPr>
+            <w:tcW w:w="1982" w:type="dxa"/>
+            <w:tcBorders>
+              <w:top w:val="single" w:sz="8" w:space="0" w:color="000000"/>
+              <w:left w:val="single" w:sz="8" w:space="0" w:color="000000"/>
+              <w:bottom w:val="single" w:sz="8" w:space="0" w:color="000000"/>
+              <w:right w:val="single" w:sz="8" w:space="0" w:color="000000"/>
+            </w:tcBorders>
+          </w:tcPr>
+          <w:p>
+            <w:pPr>
+              <w:pStyle w:val="normal1"/>
+              <w:widowControl w:val="0"/>
+              <w:jc w:val="center"/>
+              <w:rPr>
+                <w:sz w:val="28"/>
+                <w:szCs w:val="28"/>
+              </w:rPr>
+            </w:pPr>
+            <w:r>
+              <w:rPr>
+                <w:sz w:val="28"/>
+                <w:szCs w:val="28"/>
+              </w:rPr>
+              <w:t>1</w:t>
+            </w:r>
+            <w:r>
+              <w:rPr>
+                <w:sz w:val="28"/>
+                <w:szCs w:val="28"/>
+              </w:rPr>
+              <w:t>2</w:t>
+            </w:r>
+            <w:r>
+              <w:rPr>
+                <w:sz w:val="28"/>
+                <w:szCs w:val="28"/>
+              </w:rPr>
+              <w:t>/02/2026</w:t>
+            </w:r>
+          </w:p>
+        </w:tc>
+        <w:tc>
+          <w:tcPr>
+            <w:tcW w:w="2220" w:type="dxa"/>
+            <w:tcBorders>
+              <w:top w:val="single" w:sz="8" w:space="0" w:color="000000"/>
+              <w:left w:val="single" w:sz="8" w:space="0" w:color="000000"/>
+              <w:bottom w:val="single" w:sz="8" w:space="0" w:color="000000"/>
+              <w:right w:val="single" w:sz="8" w:space="0" w:color="000000"/>
+            </w:tcBorders>
+          </w:tcPr>
+          <w:p>
+            <w:pPr>
+              <w:pStyle w:val="normal1"/>
+              <w:widowControl w:val="0"/>
+              <w:jc w:val="center"/>
+              <w:rPr>
+                <w:sz w:val="28"/>
+                <w:szCs w:val="28"/>
+              </w:rPr>
+            </w:pPr>
+            <w:r>
+              <w:rPr>
+                <w:sz w:val="28"/>
+                <w:szCs w:val="28"/>
+              </w:rPr>
+              <w:t>Gabriele Milone</w:t>
+            </w:r>
+          </w:p>
+        </w:tc>
+        <w:tc>
+          <w:tcPr>
+            <w:tcW w:w="2595" w:type="dxa"/>
+            <w:tcBorders>
+              <w:top w:val="single" w:sz="8" w:space="0" w:color="000000"/>
+              <w:left w:val="single" w:sz="8" w:space="0" w:color="000000"/>
+              <w:bottom w:val="single" w:sz="8" w:space="0" w:color="000000"/>
+              <w:right w:val="single" w:sz="8" w:space="0" w:color="000000"/>
+            </w:tcBorders>
+          </w:tcPr>
+          <w:p>
+            <w:pPr>
+              <w:pStyle w:val="normal1"/>
+              <w:widowControl w:val="0"/>
+              <w:jc w:val="center"/>
+              <w:rPr>
+                <w:sz w:val="28"/>
+                <w:szCs w:val="28"/>
+              </w:rPr>
+            </w:pPr>
+            <w:r>
+              <w:rPr>
+                <w:sz w:val="28"/>
+                <w:szCs w:val="28"/>
+              </w:rPr>
+              <w:t>N/A</w:t>
+            </w:r>
+          </w:p>
+        </w:tc>
+      </w:tr>
+      <w:tr>
+        <w:trPr>
+          <w:jc w:val="center"/>
+        </w:trPr>
+        <w:tc>
+          <w:tcPr>
+            <w:tcW w:w="1498" w:type="dxa"/>
+            <w:tcBorders>
+              <w:top w:val="single" w:sz="8" w:space="0" w:color="000000"/>
+              <w:left w:val="single" w:sz="8" w:space="0" w:color="000000"/>
+              <w:bottom w:val="single" w:sz="8" w:space="0" w:color="000000"/>
+              <w:right w:val="single" w:sz="8" w:space="0" w:color="000000"/>
+            </w:tcBorders>
+          </w:tcPr>
+          <w:p>
+            <w:pPr>
+              <w:pStyle w:val="normal1"/>
+              <w:widowControl w:val="0"/>
+              <w:rPr>
+                <w:sz w:val="28"/>
+                <w:szCs w:val="28"/>
+              </w:rPr>
+            </w:pPr>
+            <w:r>
+              <w:rPr>
+                <w:sz w:val="28"/>
+                <w:szCs w:val="28"/>
+              </w:rPr>
+              <w:t>UC10/TC05</w:t>
+            </w:r>
+          </w:p>
+        </w:tc>
+        <w:tc>
+          <w:tcPr>
+            <w:tcW w:w="2100" w:type="dxa"/>
+            <w:tcBorders>
+              <w:top w:val="single" w:sz="8" w:space="0" w:color="000000"/>
+              <w:left w:val="single" w:sz="8" w:space="0" w:color="000000"/>
+              <w:bottom w:val="single" w:sz="8" w:space="0" w:color="000000"/>
+              <w:right w:val="single" w:sz="8" w:space="0" w:color="000000"/>
+            </w:tcBorders>
+          </w:tcPr>
+          <w:p>
+            <w:pPr>
+              <w:pStyle w:val="normal1"/>
+              <w:widowControl w:val="0"/>
+              <w:jc w:val="center"/>
+              <w:rPr>
+                <w:sz w:val="28"/>
+                <w:szCs w:val="28"/>
+              </w:rPr>
+            </w:pPr>
+            <w:r>
+              <w:rPr>
+                <w:sz w:val="28"/>
+                <w:szCs w:val="28"/>
+              </w:rPr>
+              <w:t>PASSATO</w:t>
+            </w:r>
+          </w:p>
+        </w:tc>
+        <w:tc>
+          <w:tcPr>
+            <w:tcW w:w="1982" w:type="dxa"/>
+            <w:tcBorders>
+              <w:top w:val="single" w:sz="8" w:space="0" w:color="000000"/>
+              <w:left w:val="single" w:sz="8" w:space="0" w:color="000000"/>
+              <w:bottom w:val="single" w:sz="8" w:space="0" w:color="000000"/>
+              <w:right w:val="single" w:sz="8" w:space="0" w:color="000000"/>
+            </w:tcBorders>
+          </w:tcPr>
+          <w:p>
+            <w:pPr>
+              <w:pStyle w:val="normal1"/>
+              <w:widowControl w:val="0"/>
+              <w:jc w:val="center"/>
+              <w:rPr>
+                <w:sz w:val="28"/>
+                <w:szCs w:val="28"/>
+              </w:rPr>
+            </w:pPr>
+            <w:r>
+              <w:rPr>
+                <w:sz w:val="28"/>
+                <w:szCs w:val="28"/>
+              </w:rPr>
+              <w:t>1</w:t>
+            </w:r>
+            <w:r>
+              <w:rPr>
+                <w:sz w:val="28"/>
+                <w:szCs w:val="28"/>
+              </w:rPr>
+              <w:t>2</w:t>
+            </w:r>
+            <w:r>
+              <w:rPr>
+                <w:sz w:val="28"/>
+                <w:szCs w:val="28"/>
+              </w:rPr>
+              <w:t>/02/2026</w:t>
+            </w:r>
+          </w:p>
+        </w:tc>
+        <w:tc>
+          <w:tcPr>
+            <w:tcW w:w="2220" w:type="dxa"/>
+            <w:tcBorders>
+              <w:top w:val="single" w:sz="8" w:space="0" w:color="000000"/>
+              <w:left w:val="single" w:sz="8" w:space="0" w:color="000000"/>
+              <w:bottom w:val="single" w:sz="8" w:space="0" w:color="000000"/>
+              <w:right w:val="single" w:sz="8" w:space="0" w:color="000000"/>
+            </w:tcBorders>
+          </w:tcPr>
+          <w:p>
+            <w:pPr>
+              <w:pStyle w:val="normal1"/>
+              <w:widowControl w:val="0"/>
+              <w:jc w:val="center"/>
+              <w:rPr>
+                <w:sz w:val="28"/>
+                <w:szCs w:val="28"/>
+              </w:rPr>
+            </w:pPr>
+            <w:r>
+              <w:rPr>
+                <w:sz w:val="28"/>
+                <w:szCs w:val="28"/>
+              </w:rPr>
+              <w:t>Gabriele Milone</w:t>
+            </w:r>
+          </w:p>
+        </w:tc>
+        <w:tc>
+          <w:tcPr>
+            <w:tcW w:w="2595" w:type="dxa"/>
+            <w:tcBorders>
+              <w:top w:val="single" w:sz="8" w:space="0" w:color="000000"/>
+              <w:left w:val="single" w:sz="8" w:space="0" w:color="000000"/>
+              <w:bottom w:val="single" w:sz="8" w:space="0" w:color="000000"/>
+              <w:right w:val="single" w:sz="8" w:space="0" w:color="000000"/>
+            </w:tcBorders>
+          </w:tcPr>
+          <w:p>
+            <w:pPr>
+              <w:pStyle w:val="normal1"/>
+              <w:widowControl w:val="0"/>
+              <w:jc w:val="center"/>
+              <w:rPr>
+                <w:sz w:val="28"/>
+                <w:szCs w:val="28"/>
+              </w:rPr>
+            </w:pPr>
+            <w:r>
+              <w:rPr>
+                <w:sz w:val="28"/>
+                <w:szCs w:val="28"/>
+              </w:rPr>
+              <w:t>N/A</w:t>
+            </w:r>
+          </w:p>
+        </w:tc>
+      </w:tr>
+      <w:tr>
+        <w:trPr>
+          <w:jc w:val="center"/>
+        </w:trPr>
+        <w:tc>
+          <w:tcPr>
+            <w:tcW w:w="1498" w:type="dxa"/>
+            <w:tcBorders>
+              <w:top w:val="single" w:sz="8" w:space="0" w:color="000000"/>
+              <w:left w:val="single" w:sz="8" w:space="0" w:color="000000"/>
+              <w:bottom w:val="single" w:sz="8" w:space="0" w:color="000000"/>
+              <w:right w:val="single" w:sz="8" w:space="0" w:color="000000"/>
+            </w:tcBorders>
+          </w:tcPr>
+          <w:p>
+            <w:pPr>
+              <w:pStyle w:val="normal1"/>
+              <w:widowControl w:val="0"/>
+              <w:rPr>
+                <w:sz w:val="28"/>
+                <w:szCs w:val="28"/>
+              </w:rPr>
+            </w:pPr>
+            <w:r>
+              <w:rPr>
+                <w:sz w:val="28"/>
+                <w:szCs w:val="28"/>
+              </w:rPr>
+              <w:t>UC10/TC06</w:t>
+            </w:r>
+          </w:p>
+        </w:tc>
+        <w:tc>
+          <w:tcPr>
+            <w:tcW w:w="2100" w:type="dxa"/>
+            <w:tcBorders>
+              <w:top w:val="single" w:sz="8" w:space="0" w:color="000000"/>
+              <w:left w:val="single" w:sz="8" w:space="0" w:color="000000"/>
+              <w:bottom w:val="single" w:sz="8" w:space="0" w:color="000000"/>
+              <w:right w:val="single" w:sz="8" w:space="0" w:color="000000"/>
+            </w:tcBorders>
+          </w:tcPr>
+          <w:p>
+            <w:pPr>
+              <w:pStyle w:val="normal1"/>
+              <w:widowControl w:val="0"/>
+              <w:jc w:val="center"/>
+              <w:rPr>
+                <w:sz w:val="28"/>
+                <w:szCs w:val="28"/>
+              </w:rPr>
+            </w:pPr>
+            <w:r>
+              <w:rPr>
+                <w:sz w:val="28"/>
+                <w:szCs w:val="28"/>
+              </w:rPr>
+              <w:t>PASSATO</w:t>
+            </w:r>
+          </w:p>
+        </w:tc>
+        <w:tc>
+          <w:tcPr>
+            <w:tcW w:w="1982" w:type="dxa"/>
+            <w:tcBorders>
+              <w:top w:val="single" w:sz="8" w:space="0" w:color="000000"/>
+              <w:left w:val="single" w:sz="8" w:space="0" w:color="000000"/>
+              <w:bottom w:val="single" w:sz="8" w:space="0" w:color="000000"/>
+              <w:right w:val="single" w:sz="8" w:space="0" w:color="000000"/>
+            </w:tcBorders>
+          </w:tcPr>
+          <w:p>
+            <w:pPr>
+              <w:pStyle w:val="normal1"/>
+              <w:widowControl w:val="0"/>
+              <w:jc w:val="center"/>
+              <w:rPr>
+                <w:sz w:val="28"/>
+                <w:szCs w:val="28"/>
+              </w:rPr>
+            </w:pPr>
+            <w:r>
+              <w:rPr>
+                <w:sz w:val="28"/>
+                <w:szCs w:val="28"/>
+              </w:rPr>
+              <w:t>1</w:t>
+            </w:r>
+            <w:r>
+              <w:rPr>
+                <w:sz w:val="28"/>
+                <w:szCs w:val="28"/>
+              </w:rPr>
+              <w:t>2</w:t>
+            </w:r>
+            <w:r>
+              <w:rPr>
+                <w:sz w:val="28"/>
+                <w:szCs w:val="28"/>
+              </w:rPr>
+              <w:t>/02/2026</w:t>
+            </w:r>
+          </w:p>
+        </w:tc>
+        <w:tc>
+          <w:tcPr>
+            <w:tcW w:w="2220" w:type="dxa"/>
+            <w:tcBorders>
+              <w:top w:val="single" w:sz="8" w:space="0" w:color="000000"/>
+              <w:left w:val="single" w:sz="8" w:space="0" w:color="000000"/>
+              <w:bottom w:val="single" w:sz="8" w:space="0" w:color="000000"/>
+              <w:right w:val="single" w:sz="8" w:space="0" w:color="000000"/>
+            </w:tcBorders>
+          </w:tcPr>
+          <w:p>
+            <w:pPr>
+              <w:pStyle w:val="normal1"/>
+              <w:widowControl w:val="0"/>
+              <w:jc w:val="center"/>
+              <w:rPr>
+                <w:sz w:val="28"/>
+                <w:szCs w:val="28"/>
+              </w:rPr>
+            </w:pPr>
+            <w:r>
+              <w:rPr>
+                <w:sz w:val="28"/>
+                <w:szCs w:val="28"/>
+              </w:rPr>
+              <w:t>Gabriele Milone</w:t>
+            </w:r>
+          </w:p>
+        </w:tc>
+        <w:tc>
+          <w:tcPr>
+            <w:tcW w:w="2595" w:type="dxa"/>
+            <w:tcBorders>
+              <w:top w:val="single" w:sz="8" w:space="0" w:color="000000"/>
+              <w:left w:val="single" w:sz="8" w:space="0" w:color="000000"/>
+              <w:bottom w:val="single" w:sz="8" w:space="0" w:color="000000"/>
+              <w:right w:val="single" w:sz="8" w:space="0" w:color="000000"/>
+            </w:tcBorders>
+          </w:tcPr>
+          <w:p>
+            <w:pPr>
+              <w:pStyle w:val="normal1"/>
+              <w:widowControl w:val="0"/>
+              <w:jc w:val="center"/>
+              <w:rPr>
+                <w:sz w:val="28"/>
+                <w:szCs w:val="28"/>
+              </w:rPr>
+            </w:pPr>
+            <w:r>
+              <w:rPr>
+                <w:sz w:val="28"/>
+                <w:szCs w:val="28"/>
+              </w:rPr>
+              <w:t>N/A</w:t>
+            </w:r>
+          </w:p>
+        </w:tc>
+      </w:tr>
+      <w:tr>
+        <w:trPr>
+          <w:jc w:val="center"/>
+        </w:trPr>
+        <w:tc>
+          <w:tcPr>
+            <w:tcW w:w="1498" w:type="dxa"/>
+            <w:tcBorders>
+              <w:top w:val="single" w:sz="8" w:space="0" w:color="000000"/>
+              <w:left w:val="single" w:sz="8" w:space="0" w:color="000000"/>
+              <w:bottom w:val="single" w:sz="8" w:space="0" w:color="000000"/>
+              <w:right w:val="single" w:sz="8" w:space="0" w:color="000000"/>
+            </w:tcBorders>
+          </w:tcPr>
+          <w:p>
+            <w:pPr>
+              <w:pStyle w:val="normal1"/>
+              <w:widowControl w:val="0"/>
+              <w:rPr>
+                <w:sz w:val="28"/>
+                <w:szCs w:val="28"/>
+              </w:rPr>
+            </w:pPr>
+            <w:r>
+              <w:rPr>
+                <w:sz w:val="28"/>
+                <w:szCs w:val="28"/>
+              </w:rPr>
+              <w:t>UC10/TC07</w:t>
+            </w:r>
+          </w:p>
+        </w:tc>
+        <w:tc>
+          <w:tcPr>
+            <w:tcW w:w="2100" w:type="dxa"/>
+            <w:tcBorders>
+              <w:top w:val="single" w:sz="8" w:space="0" w:color="000000"/>
+              <w:left w:val="single" w:sz="8" w:space="0" w:color="000000"/>
+              <w:bottom w:val="single" w:sz="8" w:space="0" w:color="000000"/>
+              <w:right w:val="single" w:sz="8" w:space="0" w:color="000000"/>
+            </w:tcBorders>
+          </w:tcPr>
+          <w:p>
+            <w:pPr>
+              <w:pStyle w:val="normal1"/>
+              <w:widowControl w:val="0"/>
+              <w:jc w:val="center"/>
+              <w:rPr>
+                <w:sz w:val="28"/>
+                <w:szCs w:val="28"/>
+              </w:rPr>
+            </w:pPr>
+            <w:r>
+              <w:rPr>
+                <w:sz w:val="28"/>
+                <w:szCs w:val="28"/>
+              </w:rPr>
+              <w:t>PASSATO</w:t>
+            </w:r>
+          </w:p>
+        </w:tc>
+        <w:tc>
+          <w:tcPr>
+            <w:tcW w:w="1982" w:type="dxa"/>
+            <w:tcBorders>
+              <w:top w:val="single" w:sz="8" w:space="0" w:color="000000"/>
+              <w:left w:val="single" w:sz="8" w:space="0" w:color="000000"/>
+              <w:bottom w:val="single" w:sz="8" w:space="0" w:color="000000"/>
+              <w:right w:val="single" w:sz="8" w:space="0" w:color="000000"/>
+            </w:tcBorders>
+          </w:tcPr>
+          <w:p>
+            <w:pPr>
+              <w:pStyle w:val="normal1"/>
+              <w:widowControl w:val="0"/>
+              <w:jc w:val="center"/>
+              <w:rPr>
+                <w:sz w:val="28"/>
+                <w:szCs w:val="28"/>
+              </w:rPr>
+            </w:pPr>
+            <w:r>
+              <w:rPr>
+                <w:sz w:val="28"/>
+                <w:szCs w:val="28"/>
+              </w:rPr>
+              <w:t>1</w:t>
+            </w:r>
+            <w:r>
+              <w:rPr>
+                <w:sz w:val="28"/>
+                <w:szCs w:val="28"/>
+              </w:rPr>
+              <w:t>2</w:t>
+            </w:r>
+            <w:r>
+              <w:rPr>
+                <w:sz w:val="28"/>
+                <w:szCs w:val="28"/>
+              </w:rPr>
+              <w:t>/02/2026</w:t>
+            </w:r>
+          </w:p>
+        </w:tc>
+        <w:tc>
+          <w:tcPr>
+            <w:tcW w:w="2220" w:type="dxa"/>
+            <w:tcBorders>
+              <w:top w:val="single" w:sz="8" w:space="0" w:color="000000"/>
+              <w:left w:val="single" w:sz="8" w:space="0" w:color="000000"/>
+              <w:bottom w:val="single" w:sz="8" w:space="0" w:color="000000"/>
+              <w:right w:val="single" w:sz="8" w:space="0" w:color="000000"/>
+            </w:tcBorders>
+          </w:tcPr>
+          <w:p>
+            <w:pPr>
+              <w:pStyle w:val="normal1"/>
+              <w:widowControl w:val="0"/>
+              <w:jc w:val="center"/>
+              <w:rPr>
+                <w:sz w:val="28"/>
+                <w:szCs w:val="28"/>
+              </w:rPr>
+            </w:pPr>
+            <w:r>
+              <w:rPr>
+                <w:sz w:val="28"/>
+                <w:szCs w:val="28"/>
+              </w:rPr>
+              <w:t>Gabriele Milone</w:t>
+            </w:r>
+          </w:p>
+        </w:tc>
+        <w:tc>
+          <w:tcPr>
+            <w:tcW w:w="2595" w:type="dxa"/>
+            <w:tcBorders>
+              <w:top w:val="single" w:sz="8" w:space="0" w:color="000000"/>
+              <w:left w:val="single" w:sz="8" w:space="0" w:color="000000"/>
+              <w:bottom w:val="single" w:sz="8" w:space="0" w:color="000000"/>
+              <w:right w:val="single" w:sz="8" w:space="0" w:color="000000"/>
+            </w:tcBorders>
+          </w:tcPr>
+          <w:p>
+            <w:pPr>
+              <w:pStyle w:val="normal1"/>
+              <w:widowControl w:val="0"/>
+              <w:jc w:val="center"/>
+              <w:rPr>
+                <w:sz w:val="28"/>
+                <w:szCs w:val="28"/>
+              </w:rPr>
+            </w:pPr>
+            <w:r>
+              <w:rPr>
+                <w:sz w:val="28"/>
+                <w:szCs w:val="28"/>
+              </w:rPr>
+              <w:t>N/A</w:t>
+            </w:r>
+          </w:p>
+        </w:tc>
+      </w:tr>
+      <w:tr>
+        <w:trPr>
+          <w:jc w:val="center"/>
+        </w:trPr>
+        <w:tc>
+          <w:tcPr>
+            <w:tcW w:w="1498" w:type="dxa"/>
+            <w:tcBorders>
+              <w:top w:val="single" w:sz="8" w:space="0" w:color="000000"/>
+              <w:left w:val="single" w:sz="8" w:space="0" w:color="000000"/>
+              <w:bottom w:val="single" w:sz="8" w:space="0" w:color="000000"/>
+              <w:right w:val="single" w:sz="8" w:space="0" w:color="000000"/>
+            </w:tcBorders>
+          </w:tcPr>
+          <w:p>
+            <w:pPr>
+              <w:pStyle w:val="normal1"/>
+              <w:widowControl w:val="0"/>
+              <w:rPr>
+                <w:sz w:val="28"/>
+                <w:szCs w:val="28"/>
+              </w:rPr>
+            </w:pPr>
+            <w:r>
+              <w:rPr>
+                <w:sz w:val="28"/>
+                <w:szCs w:val="28"/>
+              </w:rPr>
+              <w:t>UC10/TC08</w:t>
+            </w:r>
+          </w:p>
+        </w:tc>
+        <w:tc>
+          <w:tcPr>
+            <w:tcW w:w="2100" w:type="dxa"/>
+            <w:tcBorders>
+              <w:top w:val="single" w:sz="8" w:space="0" w:color="000000"/>
+              <w:left w:val="single" w:sz="8" w:space="0" w:color="000000"/>
+              <w:bottom w:val="single" w:sz="8" w:space="0" w:color="000000"/>
+              <w:right w:val="single" w:sz="8" w:space="0" w:color="000000"/>
+            </w:tcBorders>
+          </w:tcPr>
+          <w:p>
+            <w:pPr>
+              <w:pStyle w:val="normal1"/>
+              <w:widowControl w:val="0"/>
+              <w:jc w:val="center"/>
+              <w:rPr>
+                <w:sz w:val="28"/>
+                <w:szCs w:val="28"/>
+              </w:rPr>
+            </w:pPr>
+            <w:r>
+              <w:rPr>
+                <w:sz w:val="28"/>
+                <w:szCs w:val="28"/>
+              </w:rPr>
+              <w:t>PASSATO</w:t>
+            </w:r>
+          </w:p>
+        </w:tc>
+        <w:tc>
+          <w:tcPr>
+            <w:tcW w:w="1982" w:type="dxa"/>
+            <w:tcBorders>
+              <w:top w:val="single" w:sz="8" w:space="0" w:color="000000"/>
+              <w:left w:val="single" w:sz="8" w:space="0" w:color="000000"/>
+              <w:bottom w:val="single" w:sz="8" w:space="0" w:color="000000"/>
+              <w:right w:val="single" w:sz="8" w:space="0" w:color="000000"/>
+            </w:tcBorders>
+          </w:tcPr>
+          <w:p>
+            <w:pPr>
+              <w:pStyle w:val="normal1"/>
+              <w:widowControl w:val="0"/>
+              <w:jc w:val="center"/>
+              <w:rPr>
+                <w:sz w:val="28"/>
+                <w:szCs w:val="28"/>
+              </w:rPr>
+            </w:pPr>
+            <w:r>
+              <w:rPr>
+                <w:sz w:val="28"/>
+                <w:szCs w:val="28"/>
+              </w:rPr>
+              <w:t>1</w:t>
+            </w:r>
+            <w:r>
+              <w:rPr>
+                <w:sz w:val="28"/>
+                <w:szCs w:val="28"/>
+              </w:rPr>
+              <w:t>2</w:t>
+            </w:r>
+            <w:r>
+              <w:rPr>
+                <w:sz w:val="28"/>
+                <w:szCs w:val="28"/>
+              </w:rPr>
+              <w:t>/02/2026</w:t>
+            </w:r>
+          </w:p>
+        </w:tc>
+        <w:tc>
+          <w:tcPr>
+            <w:tcW w:w="2220" w:type="dxa"/>
+            <w:tcBorders>
+              <w:top w:val="single" w:sz="8" w:space="0" w:color="000000"/>
+              <w:left w:val="single" w:sz="8" w:space="0" w:color="000000"/>
+              <w:bottom w:val="single" w:sz="8" w:space="0" w:color="000000"/>
+              <w:right w:val="single" w:sz="8" w:space="0" w:color="000000"/>
+            </w:tcBorders>
+          </w:tcPr>
+          <w:p>
+            <w:pPr>
+              <w:pStyle w:val="normal1"/>
+              <w:widowControl w:val="0"/>
+              <w:jc w:val="center"/>
+              <w:rPr>
+                <w:sz w:val="28"/>
+                <w:szCs w:val="28"/>
+              </w:rPr>
+            </w:pPr>
+            <w:r>
+              <w:rPr>
+                <w:sz w:val="28"/>
+                <w:szCs w:val="28"/>
+              </w:rPr>
+              <w:t>Gabriele Milone</w:t>
+            </w:r>
+          </w:p>
+        </w:tc>
+        <w:tc>
+          <w:tcPr>
+            <w:tcW w:w="2595" w:type="dxa"/>
+            <w:tcBorders>
+              <w:top w:val="single" w:sz="8" w:space="0" w:color="000000"/>
+              <w:left w:val="single" w:sz="8" w:space="0" w:color="000000"/>
+              <w:bottom w:val="single" w:sz="8" w:space="0" w:color="000000"/>
+              <w:right w:val="single" w:sz="8" w:space="0" w:color="000000"/>
+            </w:tcBorders>
+          </w:tcPr>
+          <w:p>
+            <w:pPr>
+              <w:pStyle w:val="normal1"/>
+              <w:widowControl w:val="0"/>
+              <w:jc w:val="center"/>
+              <w:rPr>
+                <w:sz w:val="28"/>
+                <w:szCs w:val="28"/>
+              </w:rPr>
+            </w:pPr>
+            <w:r>
+              <w:rPr>
+                <w:sz w:val="28"/>
+                <w:szCs w:val="28"/>
+              </w:rPr>
+              <w:t>N/A</w:t>
+            </w:r>
+          </w:p>
+        </w:tc>
+      </w:tr>
+      <w:tr>
+        <w:trPr>
+          <w:jc w:val="center"/>
+        </w:trPr>
+        <w:tc>
+          <w:tcPr>
+            <w:tcW w:w="1498" w:type="dxa"/>
+            <w:tcBorders>
+              <w:top w:val="single" w:sz="8" w:space="0" w:color="000000"/>
+              <w:left w:val="single" w:sz="8" w:space="0" w:color="000000"/>
+              <w:bottom w:val="single" w:sz="8" w:space="0" w:color="000000"/>
+              <w:right w:val="single" w:sz="8" w:space="0" w:color="000000"/>
+            </w:tcBorders>
+          </w:tcPr>
+          <w:p>
+            <w:pPr>
+              <w:pStyle w:val="normal1"/>
+              <w:widowControl w:val="0"/>
+              <w:rPr>
+                <w:sz w:val="28"/>
+                <w:szCs w:val="28"/>
+              </w:rPr>
+            </w:pPr>
+            <w:r>
+              <w:rPr>
+                <w:sz w:val="28"/>
+                <w:szCs w:val="28"/>
+              </w:rPr>
+              <w:t>UC10/TC09</w:t>
+            </w:r>
+          </w:p>
+        </w:tc>
+        <w:tc>
+          <w:tcPr>
+            <w:tcW w:w="2100" w:type="dxa"/>
+            <w:tcBorders>
+              <w:top w:val="single" w:sz="8" w:space="0" w:color="000000"/>
+              <w:left w:val="single" w:sz="8" w:space="0" w:color="000000"/>
+              <w:bottom w:val="single" w:sz="8" w:space="0" w:color="000000"/>
+              <w:right w:val="single" w:sz="8" w:space="0" w:color="000000"/>
+            </w:tcBorders>
+          </w:tcPr>
+          <w:p>
+            <w:pPr>
+              <w:pStyle w:val="normal1"/>
+              <w:widowControl w:val="0"/>
+              <w:jc w:val="center"/>
+              <w:rPr>
+                <w:sz w:val="28"/>
+                <w:szCs w:val="28"/>
+              </w:rPr>
+            </w:pPr>
+            <w:r>
+              <w:rPr>
+                <w:sz w:val="28"/>
+                <w:szCs w:val="28"/>
+              </w:rPr>
+              <w:t>PASSATO</w:t>
+            </w:r>
+          </w:p>
+        </w:tc>
+        <w:tc>
+          <w:tcPr>
+            <w:tcW w:w="1982" w:type="dxa"/>
+            <w:tcBorders>
+              <w:top w:val="single" w:sz="8" w:space="0" w:color="000000"/>
+              <w:left w:val="single" w:sz="8" w:space="0" w:color="000000"/>
+              <w:bottom w:val="single" w:sz="8" w:space="0" w:color="000000"/>
+              <w:right w:val="single" w:sz="8" w:space="0" w:color="000000"/>
+            </w:tcBorders>
+          </w:tcPr>
+          <w:p>
+            <w:pPr>
+              <w:pStyle w:val="normal1"/>
+              <w:widowControl w:val="0"/>
+              <w:jc w:val="center"/>
+              <w:rPr>
+                <w:sz w:val="28"/>
+                <w:szCs w:val="28"/>
+              </w:rPr>
+            </w:pPr>
+            <w:r>
+              <w:rPr>
+                <w:sz w:val="28"/>
+                <w:szCs w:val="28"/>
+              </w:rPr>
+              <w:t>1</w:t>
+            </w:r>
+            <w:r>
+              <w:rPr>
+                <w:sz w:val="28"/>
+                <w:szCs w:val="28"/>
+              </w:rPr>
+              <w:t>2</w:t>
+            </w:r>
+            <w:r>
+              <w:rPr>
+                <w:sz w:val="28"/>
+                <w:szCs w:val="28"/>
+              </w:rPr>
+              <w:t>/02/2026</w:t>
+            </w:r>
+          </w:p>
+        </w:tc>
+        <w:tc>
+          <w:tcPr>
+            <w:tcW w:w="2220" w:type="dxa"/>
+            <w:tcBorders>
+              <w:top w:val="single" w:sz="8" w:space="0" w:color="000000"/>
+              <w:left w:val="single" w:sz="8" w:space="0" w:color="000000"/>
+              <w:bottom w:val="single" w:sz="8" w:space="0" w:color="000000"/>
+              <w:right w:val="single" w:sz="8" w:space="0" w:color="000000"/>
+            </w:tcBorders>
+          </w:tcPr>
+          <w:p>
+            <w:pPr>
+              <w:pStyle w:val="normal1"/>
+              <w:widowControl w:val="0"/>
+              <w:jc w:val="center"/>
+              <w:rPr>
+                <w:sz w:val="28"/>
+                <w:szCs w:val="28"/>
+              </w:rPr>
+            </w:pPr>
+            <w:r>
+              <w:rPr>
+                <w:sz w:val="28"/>
+                <w:szCs w:val="28"/>
+              </w:rPr>
+              <w:t>Gabriele Milone</w:t>
+            </w:r>
+          </w:p>
+        </w:tc>
+        <w:tc>
+          <w:tcPr>
+            <w:tcW w:w="2595" w:type="dxa"/>
+            <w:tcBorders>
+              <w:top w:val="single" w:sz="8" w:space="0" w:color="000000"/>
+              <w:left w:val="single" w:sz="8" w:space="0" w:color="000000"/>
+              <w:bottom w:val="single" w:sz="8" w:space="0" w:color="000000"/>
+              <w:right w:val="single" w:sz="8" w:space="0" w:color="000000"/>
+            </w:tcBorders>
+          </w:tcPr>
+          <w:p>
+            <w:pPr>
+              <w:pStyle w:val="normal1"/>
+              <w:widowControl w:val="0"/>
+              <w:jc w:val="center"/>
+              <w:rPr>
+                <w:sz w:val="28"/>
+                <w:szCs w:val="28"/>
+              </w:rPr>
+            </w:pPr>
+            <w:r>
+              <w:rPr>
+                <w:sz w:val="28"/>
+                <w:szCs w:val="28"/>
+              </w:rPr>
+              <w:t>N/A</w:t>
+            </w:r>
+          </w:p>
+        </w:tc>
+      </w:tr>
+      <w:tr>
+        <w:trPr>
+          <w:jc w:val="center"/>
+        </w:trPr>
+        <w:tc>
+          <w:tcPr>
+            <w:tcW w:w="1498" w:type="dxa"/>
+            <w:tcBorders>
+              <w:top w:val="single" w:sz="8" w:space="0" w:color="000000"/>
+              <w:left w:val="single" w:sz="8" w:space="0" w:color="000000"/>
+              <w:bottom w:val="single" w:sz="8" w:space="0" w:color="000000"/>
+              <w:right w:val="single" w:sz="8" w:space="0" w:color="000000"/>
+            </w:tcBorders>
+          </w:tcPr>
+          <w:p>
+            <w:pPr>
+              <w:pStyle w:val="normal1"/>
+              <w:widowControl w:val="0"/>
+              <w:rPr>
+                <w:sz w:val="28"/>
+                <w:szCs w:val="28"/>
+              </w:rPr>
+            </w:pPr>
+            <w:r>
+              <w:rPr>
+                <w:sz w:val="28"/>
+                <w:szCs w:val="28"/>
+              </w:rPr>
+              <w:t>UC10/TC10</w:t>
+            </w:r>
+          </w:p>
+        </w:tc>
+        <w:tc>
+          <w:tcPr>
+            <w:tcW w:w="2100" w:type="dxa"/>
+            <w:tcBorders>
+              <w:top w:val="single" w:sz="8" w:space="0" w:color="000000"/>
+              <w:left w:val="single" w:sz="8" w:space="0" w:color="000000"/>
+              <w:bottom w:val="single" w:sz="8" w:space="0" w:color="000000"/>
+              <w:right w:val="single" w:sz="8" w:space="0" w:color="000000"/>
+            </w:tcBorders>
+          </w:tcPr>
+          <w:p>
+            <w:pPr>
+              <w:pStyle w:val="normal1"/>
+              <w:widowControl w:val="0"/>
+              <w:jc w:val="center"/>
+              <w:rPr>
+                <w:sz w:val="28"/>
+                <w:szCs w:val="28"/>
+              </w:rPr>
+            </w:pPr>
+            <w:r>
+              <w:rPr>
+                <w:sz w:val="28"/>
+                <w:szCs w:val="28"/>
+              </w:rPr>
+              <w:t>PASSATO</w:t>
+            </w:r>
+          </w:p>
+        </w:tc>
+        <w:tc>
+          <w:tcPr>
+            <w:tcW w:w="1982" w:type="dxa"/>
+            <w:tcBorders>
+              <w:top w:val="single" w:sz="8" w:space="0" w:color="000000"/>
+              <w:left w:val="single" w:sz="8" w:space="0" w:color="000000"/>
+              <w:bottom w:val="single" w:sz="8" w:space="0" w:color="000000"/>
+              <w:right w:val="single" w:sz="8" w:space="0" w:color="000000"/>
+            </w:tcBorders>
+          </w:tcPr>
+          <w:p>
+            <w:pPr>
+              <w:pStyle w:val="normal1"/>
+              <w:widowControl w:val="0"/>
+              <w:jc w:val="center"/>
+              <w:rPr>
+                <w:sz w:val="28"/>
+                <w:szCs w:val="28"/>
+              </w:rPr>
+            </w:pPr>
+            <w:r>
+              <w:rPr>
+                <w:sz w:val="28"/>
+                <w:szCs w:val="28"/>
+              </w:rPr>
+              <w:t>1</w:t>
+            </w:r>
+            <w:r>
+              <w:rPr>
+                <w:sz w:val="28"/>
+                <w:szCs w:val="28"/>
+              </w:rPr>
+              <w:t>2</w:t>
+            </w:r>
+            <w:r>
+              <w:rPr>
+                <w:sz w:val="28"/>
+                <w:szCs w:val="28"/>
+              </w:rPr>
+              <w:t>/02/2026</w:t>
+            </w:r>
+          </w:p>
+        </w:tc>
+        <w:tc>
+          <w:tcPr>
+            <w:tcW w:w="2220" w:type="dxa"/>
+            <w:tcBorders>
+              <w:top w:val="single" w:sz="8" w:space="0" w:color="000000"/>
+              <w:left w:val="single" w:sz="8" w:space="0" w:color="000000"/>
+              <w:bottom w:val="single" w:sz="8" w:space="0" w:color="000000"/>
+              <w:right w:val="single" w:sz="8" w:space="0" w:color="000000"/>
+            </w:tcBorders>
+          </w:tcPr>
+          <w:p>
+            <w:pPr>
+              <w:pStyle w:val="normal1"/>
+              <w:widowControl w:val="0"/>
+              <w:jc w:val="center"/>
+              <w:rPr>
+                <w:sz w:val="28"/>
+                <w:szCs w:val="28"/>
+              </w:rPr>
+            </w:pPr>
+            <w:r>
+              <w:rPr>
+                <w:sz w:val="28"/>
+                <w:szCs w:val="28"/>
+              </w:rPr>
+              <w:t>Gabriele Milone</w:t>
+            </w:r>
+          </w:p>
+        </w:tc>
+        <w:tc>
+          <w:tcPr>
+            <w:tcW w:w="2595" w:type="dxa"/>
+            <w:tcBorders>
+              <w:top w:val="single" w:sz="8" w:space="0" w:color="000000"/>
+              <w:left w:val="single" w:sz="8" w:space="0" w:color="000000"/>
+              <w:bottom w:val="single" w:sz="8" w:space="0" w:color="000000"/>
+              <w:right w:val="single" w:sz="8" w:space="0" w:color="000000"/>
+            </w:tcBorders>
+          </w:tcPr>
+          <w:p>
+            <w:pPr>
+              <w:pStyle w:val="normal1"/>
+              <w:widowControl w:val="0"/>
+              <w:jc w:val="center"/>
+              <w:rPr>
+                <w:sz w:val="28"/>
+                <w:szCs w:val="28"/>
+              </w:rPr>
+            </w:pPr>
+            <w:r>
+              <w:rPr>
+                <w:sz w:val="28"/>
+                <w:szCs w:val="28"/>
+              </w:rPr>
+              <w:t>N/A</w:t>
+            </w:r>
+          </w:p>
+        </w:tc>
+      </w:tr>
+      <w:tr>
+        <w:trPr>
+          <w:jc w:val="center"/>
+        </w:trPr>
+        <w:tc>
+          <w:tcPr>
+            <w:tcW w:w="1498" w:type="dxa"/>
+            <w:tcBorders>
+              <w:top w:val="single" w:sz="8" w:space="0" w:color="000000"/>
+              <w:left w:val="single" w:sz="8" w:space="0" w:color="000000"/>
+              <w:bottom w:val="single" w:sz="8" w:space="0" w:color="000000"/>
+              <w:right w:val="single" w:sz="8" w:space="0" w:color="000000"/>
+            </w:tcBorders>
+          </w:tcPr>
+          <w:p>
+            <w:pPr>
+              <w:pStyle w:val="normal1"/>
+              <w:widowControl w:val="0"/>
+              <w:rPr>
+                <w:sz w:val="28"/>
+                <w:szCs w:val="28"/>
+              </w:rPr>
+            </w:pPr>
+            <w:r>
+              <w:rPr>
+                <w:sz w:val="28"/>
+                <w:szCs w:val="28"/>
+              </w:rPr>
+              <w:lastRenderedPageBreak/>
+              <w:t>UC10/TC10</w:t>
+            </w:r>
+          </w:p>
+        </w:tc>
+        <w:tc>
+          <w:tcPr>
+            <w:tcW w:w="2100" w:type="dxa"/>
+            <w:tcBorders>
+              <w:top w:val="single" w:sz="8" w:space="0" w:color="000000"/>
+              <w:left w:val="single" w:sz="8" w:space="0" w:color="000000"/>
+              <w:bottom w:val="single" w:sz="8" w:space="0" w:color="000000"/>
+              <w:right w:val="single" w:sz="8" w:space="0" w:color="000000"/>
+            </w:tcBorders>
+          </w:tcPr>
+          <w:p>
+            <w:pPr>
+              <w:pStyle w:val="normal1"/>
+              <w:widowControl w:val="0"/>
+              <w:jc w:val="center"/>
+              <w:rPr>
+                <w:sz w:val="28"/>
+                <w:szCs w:val="28"/>
+              </w:rPr>
+            </w:pPr>
+            <w:r>
+              <w:rPr>
+                <w:sz w:val="28"/>
+                <w:szCs w:val="28"/>
+              </w:rPr>
+              <w:t>PASSATO</w:t>
+            </w:r>
+          </w:p>
+        </w:tc>
+        <w:tc>
+          <w:tcPr>
+            <w:tcW w:w="1982" w:type="dxa"/>
+            <w:tcBorders>
+              <w:top w:val="single" w:sz="8" w:space="0" w:color="000000"/>
+              <w:left w:val="single" w:sz="8" w:space="0" w:color="000000"/>
+              <w:bottom w:val="single" w:sz="8" w:space="0" w:color="000000"/>
+              <w:right w:val="single" w:sz="8" w:space="0" w:color="000000"/>
+            </w:tcBorders>
+          </w:tcPr>
+          <w:p>
+            <w:pPr>
+              <w:pStyle w:val="normal1"/>
+              <w:widowControl w:val="0"/>
+              <w:jc w:val="center"/>
+              <w:rPr>
+                <w:sz w:val="28"/>
+                <w:szCs w:val="28"/>
+              </w:rPr>
+            </w:pPr>
+            <w:r>
+              <w:rPr>
+                <w:sz w:val="28"/>
+                <w:szCs w:val="28"/>
+              </w:rPr>
+              <w:t>1</w:t>
+            </w:r>
+            <w:r>
+              <w:rPr>
+                <w:sz w:val="28"/>
+                <w:szCs w:val="28"/>
+              </w:rPr>
+              <w:t>2</w:t>
+            </w:r>
+            <w:r>
+              <w:rPr>
+                <w:sz w:val="28"/>
+                <w:szCs w:val="28"/>
+              </w:rPr>
+              <w:t>/02/2026</w:t>
+            </w:r>
+          </w:p>
+        </w:tc>
+        <w:tc>
+          <w:tcPr>
+            <w:tcW w:w="2220" w:type="dxa"/>
+            <w:tcBorders>
+              <w:top w:val="single" w:sz="8" w:space="0" w:color="000000"/>
+              <w:left w:val="single" w:sz="8" w:space="0" w:color="000000"/>
+              <w:bottom w:val="single" w:sz="8" w:space="0" w:color="000000"/>
+              <w:right w:val="single" w:sz="8" w:space="0" w:color="000000"/>
+            </w:tcBorders>
+          </w:tcPr>
+          <w:p>
+            <w:pPr>
+              <w:pStyle w:val="normal1"/>
+              <w:widowControl w:val="0"/>
+              <w:jc w:val="center"/>
+              <w:rPr>
+                <w:sz w:val="28"/>
+                <w:szCs w:val="28"/>
+              </w:rPr>
+            </w:pPr>
+            <w:r>
+              <w:rPr>
+                <w:sz w:val="28"/>
+                <w:szCs w:val="28"/>
+              </w:rPr>
+              <w:t>Gabriele Milone</w:t>
+            </w:r>
+          </w:p>
+        </w:tc>
+        <w:tc>
+          <w:tcPr>
+            <w:tcW w:w="2595" w:type="dxa"/>
+            <w:tcBorders>
+              <w:top w:val="single" w:sz="8" w:space="0" w:color="000000"/>
+              <w:left w:val="single" w:sz="8" w:space="0" w:color="000000"/>
+              <w:bottom w:val="single" w:sz="8" w:space="0" w:color="000000"/>
+              <w:right w:val="single" w:sz="8" w:space="0" w:color="000000"/>
+            </w:tcBorders>
+          </w:tcPr>
+          <w:p>
+            <w:pPr>
+              <w:pStyle w:val="normal1"/>
+              <w:widowControl w:val="0"/>
+              <w:jc w:val="center"/>
+              <w:rPr>
+                <w:sz w:val="28"/>
+                <w:szCs w:val="28"/>
+              </w:rPr>
+            </w:pPr>
+            <w:r>
+              <w:rPr>
+                <w:sz w:val="28"/>
+                <w:szCs w:val="28"/>
+              </w:rPr>
+              <w:t>N/A</w:t>
+            </w:r>
+          </w:p>
+        </w:tc>
+      </w:tr>
+      <w:tr>
+        <w:trPr>
+          <w:jc w:val="center"/>
+        </w:trPr>
+        <w:tc>
+          <w:tcPr>
+            <w:tcW w:w="1498" w:type="dxa"/>
+            <w:tcBorders>
+              <w:top w:val="single" w:sz="8" w:space="0" w:color="000000"/>
+              <w:left w:val="single" w:sz="8" w:space="0" w:color="000000"/>
+              <w:bottom w:val="single" w:sz="8" w:space="0" w:color="000000"/>
+              <w:right w:val="single" w:sz="8" w:space="0" w:color="000000"/>
+            </w:tcBorders>
+          </w:tcPr>
+          <w:p>
+            <w:pPr>
+              <w:pStyle w:val="normal1"/>
+              <w:widowControl w:val="0"/>
+              <w:rPr>
+                <w:sz w:val="28"/>
+                <w:szCs w:val="28"/>
+              </w:rPr>
+            </w:pPr>
+            <w:r>
+              <w:rPr>
+                <w:sz w:val="28"/>
+                <w:szCs w:val="28"/>
+              </w:rPr>
               <w:t>UC11/TC01</w:t>
             </w:r>
           </w:p>
@@ -9160,512 +10986,6 @@
       <w:pPr>
         <w:pStyle w:val="normal1"/>
         <w:jc w:val="center"/>
-        <w:rPr>
-          <w:b/>
-          <w:bCs/>
-          <w:sz w:val="28"/>
-          <w:szCs w:val="28"/>
-        </w:rPr>
-      </w:pPr>
-    </w:p>
-    <w:p>
-      <w:pPr>
-        <w:pStyle w:val="normal1"/>
-        <w:jc w:val="center"/>
-        <w:rPr>
-          <w:b/>
-          <w:bCs/>
-          <w:sz w:val="28"/>
-          <w:szCs w:val="28"/>
-        </w:rPr>
-      </w:pPr>
-    </w:p>
-    <w:p>
-      <w:pPr>
-        <w:pStyle w:val="normal1"/>
-        <w:jc w:val="center"/>
-        <w:rPr>
-          <w:b/>
-          <w:bCs/>
-          <w:sz w:val="28"/>
-          <w:szCs w:val="28"/>
-        </w:rPr>
-      </w:pPr>
-    </w:p>
-    <w:p>
-      <w:pPr>
-        <w:pStyle w:val="normal1"/>
-        <w:jc w:val="center"/>
-        <w:rPr>
-          <w:b/>
-          <w:bCs/>
-          <w:sz w:val="28"/>
-          <w:szCs w:val="28"/>
-        </w:rPr>
-      </w:pPr>
-    </w:p>
-    <w:p>
-      <w:pPr>
-        <w:pStyle w:val="normal1"/>
-        <w:jc w:val="center"/>
-        <w:rPr>
-          <w:b/>
-          <w:bCs/>
-          <w:sz w:val="28"/>
-          <w:szCs w:val="28"/>
-        </w:rPr>
-      </w:pPr>
-    </w:p>
-    <w:p>
-      <w:pPr>
-        <w:pStyle w:val="normal1"/>
-        <w:jc w:val="center"/>
-        <w:rPr>
-          <w:b/>
-          <w:bCs/>
-          <w:sz w:val="28"/>
-          <w:szCs w:val="28"/>
-        </w:rPr>
-      </w:pPr>
-    </w:p>
-    <w:p>
-      <w:pPr>
-        <w:pStyle w:val="normal1"/>
-        <w:jc w:val="center"/>
-        <w:rPr>
-          <w:b/>
-          <w:bCs/>
-          <w:sz w:val="28"/>
-          <w:szCs w:val="28"/>
-        </w:rPr>
-      </w:pPr>
-    </w:p>
-    <w:p>
-      <w:pPr>
-        <w:pStyle w:val="normal1"/>
-        <w:jc w:val="center"/>
-        <w:rPr>
-          <w:b/>
-          <w:bCs/>
-          <w:sz w:val="28"/>
-          <w:szCs w:val="28"/>
-        </w:rPr>
-      </w:pPr>
-    </w:p>
-    <w:p>
-      <w:pPr>
-        <w:pStyle w:val="normal1"/>
-        <w:jc w:val="center"/>
-        <w:rPr>
-          <w:b/>
-          <w:bCs/>
-          <w:sz w:val="28"/>
-          <w:szCs w:val="28"/>
-        </w:rPr>
-      </w:pPr>
-    </w:p>
-    <w:p>
-      <w:pPr>
-        <w:pStyle w:val="normal1"/>
-        <w:jc w:val="center"/>
-        <w:rPr>
-          <w:b/>
-          <w:bCs/>
-          <w:sz w:val="28"/>
-          <w:szCs w:val="28"/>
-        </w:rPr>
-      </w:pPr>
-    </w:p>
-    <w:p>
-      <w:pPr>
-        <w:pStyle w:val="normal1"/>
-        <w:jc w:val="center"/>
-        <w:rPr>
-          <w:b/>
-          <w:bCs/>
-          <w:sz w:val="28"/>
-          <w:szCs w:val="28"/>
-        </w:rPr>
-      </w:pPr>
-      <w:bookmarkStart w:id="0" w:name="_heading=h.zg00dprqrfq4"/>
-      <w:bookmarkEnd w:id="0"/>
-    </w:p>
-    <w:p>
-      <w:pPr>
-        <w:pStyle w:val="normal1"/>
-        <w:jc w:val="center"/>
-        <w:rPr>
-          <w:b/>
-          <w:bCs/>
-          <w:sz w:val="28"/>
-          <w:szCs w:val="28"/>
-        </w:rPr>
-      </w:pPr>
-      <w:bookmarkStart w:id="1" w:name="_heading=h.5alvz9wpoqw6"/>
-      <w:bookmarkEnd w:id="1"/>
-    </w:p>
-    <w:p>
-      <w:pPr>
-        <w:pStyle w:val="normal1"/>
-        <w:jc w:val="center"/>
-        <w:rPr>
-          <w:b/>
-          <w:bCs/>
-          <w:sz w:val="28"/>
-          <w:szCs w:val="28"/>
-        </w:rPr>
-      </w:pPr>
-      <w:bookmarkStart w:id="2" w:name="_heading=h.fso35dbqyq89"/>
-      <w:bookmarkEnd w:id="2"/>
-    </w:p>
-    <w:p>
-      <w:pPr>
-        <w:pStyle w:val="normal1"/>
-        <w:jc w:val="center"/>
-        <w:rPr>
-          <w:b/>
-          <w:bCs/>
-          <w:sz w:val="28"/>
-          <w:szCs w:val="28"/>
-        </w:rPr>
-      </w:pPr>
-      <w:bookmarkStart w:id="3" w:name="_heading=h.p0vowilkxs3r"/>
-      <w:bookmarkEnd w:id="3"/>
-    </w:p>
-    <w:p>
-      <w:pPr>
-        <w:pStyle w:val="normal1"/>
-        <w:jc w:val="center"/>
-        <w:rPr>
-          <w:b/>
-          <w:bCs/>
-          <w:sz w:val="28"/>
-          <w:szCs w:val="28"/>
-        </w:rPr>
-      </w:pPr>
-      <w:bookmarkStart w:id="4" w:name="_heading=h.3wwfnmw9ya4r"/>
-      <w:bookmarkEnd w:id="4"/>
-    </w:p>
-    <w:p>
-      <w:pPr>
-        <w:pStyle w:val="normal1"/>
-        <w:jc w:val="center"/>
-        <w:rPr>
-          <w:b/>
-          <w:bCs/>
-          <w:sz w:val="28"/>
-          <w:szCs w:val="28"/>
-        </w:rPr>
-      </w:pPr>
-      <w:bookmarkStart w:id="5" w:name="_heading=h.cnqupkg6aau7"/>
-      <w:bookmarkEnd w:id="5"/>
-    </w:p>
-    <w:p>
-      <w:pPr>
-        <w:pStyle w:val="normal1"/>
-        <w:jc w:val="center"/>
-        <w:rPr>
-          <w:b/>
-          <w:bCs/>
-          <w:sz w:val="28"/>
-          <w:szCs w:val="28"/>
-        </w:rPr>
-      </w:pPr>
-      <w:bookmarkStart w:id="6" w:name="_heading=h.npv4ef18fg3s"/>
-      <w:bookmarkEnd w:id="6"/>
-    </w:p>
-    <w:p>
-      <w:pPr>
-        <w:pStyle w:val="normal1"/>
-        <w:jc w:val="center"/>
-        <w:rPr>
-          <w:b/>
-          <w:bCs/>
-          <w:sz w:val="28"/>
-          <w:szCs w:val="28"/>
-        </w:rPr>
-      </w:pPr>
-      <w:bookmarkStart w:id="7" w:name="_heading=h.8i8wwzzazom7"/>
-      <w:bookmarkEnd w:id="7"/>
-    </w:p>
-    <w:p>
-      <w:pPr>
-        <w:pStyle w:val="normal1"/>
-        <w:jc w:val="center"/>
-        <w:rPr>
-          <w:b/>
-          <w:bCs/>
-          <w:sz w:val="28"/>
-          <w:szCs w:val="28"/>
-        </w:rPr>
-      </w:pPr>
-      <w:bookmarkStart w:id="8" w:name="_heading=h.ru7tz2mbn8dg"/>
-      <w:bookmarkEnd w:id="8"/>
-    </w:p>
-    <w:p>
-      <w:pPr>
-        <w:pStyle w:val="normal1"/>
-        <w:jc w:val="center"/>
-        <w:rPr>
-          <w:b/>
-          <w:bCs/>
-          <w:sz w:val="28"/>
-          <w:szCs w:val="28"/>
-        </w:rPr>
-      </w:pPr>
-      <w:bookmarkStart w:id="9" w:name="_heading=h.huciz8mfjjqd"/>
-      <w:bookmarkEnd w:id="9"/>
-    </w:p>
-    <w:p>
-      <w:pPr>
-        <w:pStyle w:val="normal1"/>
-        <w:jc w:val="center"/>
-        <w:rPr>
-          <w:b/>
-          <w:bCs/>
-          <w:sz w:val="28"/>
-          <w:szCs w:val="28"/>
-        </w:rPr>
-      </w:pPr>
-      <w:bookmarkStart w:id="10" w:name="_heading=h.pi0ntfdspba8"/>
-      <w:bookmarkEnd w:id="10"/>
-    </w:p>
-    <w:p>
-      <w:pPr>
-        <w:pStyle w:val="normal1"/>
-        <w:spacing w:after="0" w:line="276" w:lineRule="auto"/>
-        <w:rPr>
-          <w:rFonts w:ascii="Arial" w:eastAsia="Arial" w:hAnsi="Arial" w:cs="Arial"/>
-          <w:sz w:val="28"/>
-          <w:szCs w:val="28"/>
-        </w:rPr>
-      </w:pPr>
-    </w:p>
-    <w:p>
-      <w:pPr>
-        <w:pStyle w:val="normal1"/>
-        <w:spacing w:after="0" w:line="276" w:lineRule="auto"/>
-        <w:rPr>
-          <w:rFonts w:ascii="Arial" w:eastAsia="Arial" w:hAnsi="Arial" w:cs="Arial"/>
-          <w:b/>
-          <w:bCs/>
-          <w:sz w:val="28"/>
-          <w:szCs w:val="28"/>
-        </w:rPr>
-      </w:pPr>
-    </w:p>
-    <w:p>
-      <w:pPr>
-        <w:pStyle w:val="normal1"/>
-        <w:spacing w:after="0" w:line="276" w:lineRule="auto"/>
-        <w:rPr>
-          <w:rFonts w:ascii="Arial" w:eastAsia="Arial" w:hAnsi="Arial" w:cs="Arial"/>
-          <w:b/>
-          <w:bCs/>
-          <w:sz w:val="28"/>
-          <w:szCs w:val="28"/>
-        </w:rPr>
-      </w:pPr>
-    </w:p>
-    <w:p>
-      <w:pPr>
-        <w:pStyle w:val="normal1"/>
-        <w:spacing w:after="0" w:line="276" w:lineRule="auto"/>
-        <w:rPr>
-          <w:rFonts w:ascii="Arial" w:eastAsia="Arial" w:hAnsi="Arial" w:cs="Arial"/>
-          <w:b/>
-          <w:bCs/>
-          <w:sz w:val="28"/>
-          <w:szCs w:val="28"/>
-        </w:rPr>
-      </w:pPr>
-    </w:p>
-    <w:p>
-      <w:pPr>
-        <w:pStyle w:val="normal1"/>
-        <w:spacing w:after="0" w:line="276" w:lineRule="auto"/>
-        <w:rPr>
-          <w:rFonts w:ascii="Arial" w:eastAsia="Arial" w:hAnsi="Arial" w:cs="Arial"/>
-          <w:b/>
-          <w:bCs/>
-          <w:sz w:val="28"/>
-          <w:szCs w:val="28"/>
-        </w:rPr>
-      </w:pPr>
-    </w:p>
-    <w:p>
-      <w:pPr>
-        <w:pStyle w:val="normal1"/>
-        <w:spacing w:after="0" w:line="276" w:lineRule="auto"/>
-        <w:rPr>
-          <w:rFonts w:ascii="Arial" w:eastAsia="Arial" w:hAnsi="Arial" w:cs="Arial"/>
-          <w:b/>
-          <w:bCs/>
-          <w:sz w:val="28"/>
-          <w:szCs w:val="28"/>
-        </w:rPr>
-      </w:pPr>
-    </w:p>
-    <w:p>
-      <w:pPr>
-        <w:pStyle w:val="normal1"/>
-        <w:spacing w:after="0" w:line="276" w:lineRule="auto"/>
-        <w:rPr>
-          <w:rFonts w:ascii="Arial" w:eastAsia="Arial" w:hAnsi="Arial" w:cs="Arial"/>
-          <w:b/>
-          <w:bCs/>
-          <w:sz w:val="28"/>
-          <w:szCs w:val="28"/>
-        </w:rPr>
-      </w:pPr>
-    </w:p>
-    <w:p>
-      <w:pPr>
-        <w:pStyle w:val="normal1"/>
-        <w:spacing w:after="0" w:line="276" w:lineRule="auto"/>
-        <w:rPr>
-          <w:rFonts w:ascii="Arial" w:eastAsia="Arial" w:hAnsi="Arial" w:cs="Arial"/>
-          <w:b/>
-          <w:bCs/>
-          <w:sz w:val="28"/>
-          <w:szCs w:val="28"/>
-        </w:rPr>
-      </w:pPr>
-    </w:p>
-    <w:p>
-      <w:pPr>
-        <w:pStyle w:val="normal1"/>
-        <w:spacing w:after="0" w:line="276" w:lineRule="auto"/>
-        <w:rPr>
-          <w:rFonts w:ascii="Arial" w:eastAsia="Arial" w:hAnsi="Arial" w:cs="Arial"/>
-          <w:b/>
-          <w:bCs/>
-          <w:sz w:val="28"/>
-          <w:szCs w:val="28"/>
-        </w:rPr>
-      </w:pPr>
-    </w:p>
-    <w:p>
-      <w:pPr>
-        <w:pStyle w:val="normal1"/>
-        <w:spacing w:after="0" w:line="276" w:lineRule="auto"/>
-        <w:rPr>
-          <w:rFonts w:ascii="Arial" w:eastAsia="Arial" w:hAnsi="Arial" w:cs="Arial"/>
-          <w:b/>
-          <w:bCs/>
-          <w:sz w:val="28"/>
-          <w:szCs w:val="28"/>
-        </w:rPr>
-      </w:pPr>
-    </w:p>
-    <w:p>
-      <w:pPr>
-        <w:pStyle w:val="normal1"/>
-        <w:spacing w:after="0" w:line="276" w:lineRule="auto"/>
-        <w:rPr>
-          <w:rFonts w:ascii="Arial" w:eastAsia="Arial" w:hAnsi="Arial" w:cs="Arial"/>
-          <w:b/>
-          <w:bCs/>
-          <w:sz w:val="28"/>
-          <w:szCs w:val="28"/>
-        </w:rPr>
-      </w:pPr>
-    </w:p>
-    <w:p>
-      <w:pPr>
-        <w:pStyle w:val="normal1"/>
-        <w:spacing w:after="0" w:line="276" w:lineRule="auto"/>
-        <w:rPr>
-          <w:rFonts w:ascii="Arial" w:eastAsia="Arial" w:hAnsi="Arial" w:cs="Arial"/>
-          <w:b/>
-          <w:bCs/>
-          <w:sz w:val="28"/>
-          <w:szCs w:val="28"/>
-        </w:rPr>
-      </w:pPr>
-    </w:p>
-    <w:p>
-      <w:pPr>
-        <w:pStyle w:val="normal1"/>
-        <w:spacing w:after="0" w:line="276" w:lineRule="auto"/>
-        <w:rPr>
-          <w:rFonts w:ascii="Arial" w:eastAsia="Arial" w:hAnsi="Arial" w:cs="Arial"/>
-          <w:b/>
-          <w:bCs/>
-          <w:sz w:val="28"/>
-          <w:szCs w:val="28"/>
-        </w:rPr>
-      </w:pPr>
-    </w:p>
-    <w:p>
-      <w:pPr>
-        <w:pStyle w:val="normal1"/>
-        <w:spacing w:after="0" w:line="276" w:lineRule="auto"/>
-        <w:rPr>
-          <w:rFonts w:ascii="Arial" w:eastAsia="Arial" w:hAnsi="Arial" w:cs="Arial"/>
-          <w:b/>
-          <w:bCs/>
-          <w:sz w:val="28"/>
-          <w:szCs w:val="28"/>
-        </w:rPr>
-      </w:pPr>
-    </w:p>
-    <w:p>
-      <w:pPr>
-        <w:pStyle w:val="normal1"/>
-        <w:spacing w:after="0" w:line="276" w:lineRule="auto"/>
-        <w:rPr>
-          <w:rFonts w:ascii="Arial" w:eastAsia="Arial" w:hAnsi="Arial" w:cs="Arial"/>
-          <w:b/>
-          <w:bCs/>
-          <w:sz w:val="28"/>
-          <w:szCs w:val="28"/>
-        </w:rPr>
-      </w:pPr>
-    </w:p>
-    <w:p>
-      <w:pPr>
-        <w:pStyle w:val="normal1"/>
-        <w:spacing w:after="0" w:line="276" w:lineRule="auto"/>
-        <w:rPr>
-          <w:rFonts w:ascii="Arial" w:eastAsia="Arial" w:hAnsi="Arial" w:cs="Arial"/>
-          <w:b/>
-          <w:bCs/>
-          <w:sz w:val="28"/>
-          <w:szCs w:val="28"/>
-        </w:rPr>
-      </w:pPr>
-    </w:p>
-    <w:p>
-      <w:pPr>
-        <w:pStyle w:val="normal1"/>
-        <w:spacing w:after="0" w:line="276" w:lineRule="auto"/>
-        <w:rPr>
-          <w:rFonts w:ascii="Arial" w:eastAsia="Arial" w:hAnsi="Arial" w:cs="Arial"/>
-          <w:b/>
-          <w:bCs/>
-          <w:sz w:val="28"/>
-          <w:szCs w:val="28"/>
-        </w:rPr>
-      </w:pPr>
-    </w:p>
-    <w:p>
-      <w:pPr>
-        <w:pStyle w:val="normal1"/>
-        <w:spacing w:after="0" w:line="276" w:lineRule="auto"/>
-        <w:rPr>
-          <w:rFonts w:ascii="Arial" w:eastAsia="Arial" w:hAnsi="Arial" w:cs="Arial"/>
-          <w:b/>
-          <w:bCs/>
-          <w:sz w:val="28"/>
-          <w:szCs w:val="28"/>
-        </w:rPr>
-      </w:pPr>
-    </w:p>
-    <w:p>
-      <w:pPr>
-        <w:pStyle w:val="normal1"/>
-        <w:spacing w:before="240" w:after="240" w:line="276" w:lineRule="auto"/>
         <w:rPr>
           <w:b/>
           <w:bCs/>
@@ -10356,7 +11676,6 @@
   <w:style w:type="character" w:default="1" w:styleId="Carpredefinitoparagrafo">
     <w:name w:val="Default Paragraph Font"/>
     <w:uiPriority w:val="1"/>
-    <w:semiHidden/>
     <w:unhideWhenUsed/>
   </w:style>
   <w:style w:type="table" w:default="1" w:styleId="Tabellanormale">
@@ -10787,6 +12106,22 @@
     <w:basedOn w:val="TableNormal3"/>
     <w:tblPr/>
   </w:style>
+  <w:style w:type="table" w:styleId="Grigliatabella">
+    <w:name w:val="Table Grid"/>
+    <w:basedOn w:val="Tabellanormale"/>
+    <w:uiPriority w:val="39"/>
+    <w:rsid w:val="00FE3566"/>
+    <w:tblPr>
+      <w:tblBorders>
+        <w:top w:val="single" w:sz="4" w:space="0" w:color="auto"/>
+        <w:left w:val="single" w:sz="4" w:space="0" w:color="auto"/>
+        <w:bottom w:val="single" w:sz="4" w:space="0" w:color="auto"/>
+        <w:right w:val="single" w:sz="4" w:space="0" w:color="auto"/>
+        <w:insideH w:val="single" w:sz="4" w:space="0" w:color="auto"/>
+        <w:insideV w:val="single" w:sz="4" w:space="0" w:color="auto"/>
+      </w:tblBorders>
+    </w:tblPr>
+  </w:style>
 </w:styles>
 </file>
 

</xml_diff>